<commit_message>
Match wordings and minor fix.
</commit_message>
<xml_diff>
--- a/doc/快速上手.docx
+++ b/doc/快速上手.docx
@@ -11,8 +11,6 @@
           <w:szCs w:val="72"/>
         </w:rPr>
       </w:pPr>
-      <w:bookmarkStart w:id="0" w:name="_GoBack"/>
-      <w:bookmarkEnd w:id="0"/>
     </w:p>
     <w:p>
       <w:pPr>
@@ -261,7 +259,25 @@
           <w:szCs w:val="24"/>
           <w:lang w:eastAsia="zh-HK"/>
         </w:rPr>
-        <w:t>個資助區域組成，會每個月為你提供資金。</w:t>
+        <w:t>個資助</w:t>
+      </w:r>
+      <w:r>
+        <w:rPr>
+          <w:rFonts w:hint="eastAsia"/>
+          <w:sz w:val="24"/>
+          <w:szCs w:val="24"/>
+          <w:lang w:eastAsia="zh-HK"/>
+        </w:rPr>
+        <w:t>地域</w:t>
+      </w:r>
+      <w:r>
+        <w:rPr>
+          <w:rFonts w:hint="eastAsia"/>
+          <w:sz w:val="24"/>
+          <w:szCs w:val="24"/>
+          <w:lang w:eastAsia="zh-HK"/>
+        </w:rPr>
+        <w:t>組成，會每個月為你提供資金。</w:t>
       </w:r>
       <w:r>
         <w:rPr>
@@ -356,7 +372,25 @@
           <w:szCs w:val="24"/>
           <w:lang w:eastAsia="zh-HK"/>
         </w:rPr>
-        <w:t>當有足夠多的區域陷落，異型就獲得勝利。</w:t>
+        <w:t>當有足夠多的</w:t>
+      </w:r>
+      <w:r>
+        <w:rPr>
+          <w:rFonts w:hint="eastAsia"/>
+          <w:sz w:val="24"/>
+          <w:szCs w:val="24"/>
+          <w:lang w:eastAsia="zh-HK"/>
+        </w:rPr>
+        <w:t>地域</w:t>
+      </w:r>
+      <w:r>
+        <w:rPr>
+          <w:rFonts w:hint="eastAsia"/>
+          <w:sz w:val="24"/>
+          <w:szCs w:val="24"/>
+          <w:lang w:eastAsia="zh-HK"/>
+        </w:rPr>
+        <w:t>陷落，異型就獲得勝利。</w:t>
       </w:r>
     </w:p>
     <w:p>
@@ -379,25 +413,106 @@
           <w:szCs w:val="24"/>
           <w:lang w:eastAsia="zh-HK"/>
         </w:rPr>
-        <w:t>首個基地應儘可能覆蓋大片陸地及多個資助區域，例如中東</w:t>
-      </w:r>
-      <w:r>
-        <w:rPr>
-          <w:rFonts w:ascii="PMingLiU" w:eastAsia="PMingLiU" w:hAnsi="PMingLiU" w:cs="PMingLiU" w:hint="eastAsia"/>
-          <w:sz w:val="24"/>
-          <w:szCs w:val="24"/>
-          <w:lang w:eastAsia="zh-HK"/>
-        </w:rPr>
-        <w:t>或中美洲</w:t>
-      </w:r>
-      <w:r>
-        <w:rPr>
-          <w:rFonts w:hint="eastAsia"/>
-          <w:sz w:val="24"/>
-          <w:szCs w:val="24"/>
-          <w:lang w:eastAsia="zh-HK"/>
-        </w:rPr>
-        <w:t>。</w:t>
+        <w:t>地球示圖的時間</w:t>
+      </w:r>
+      <w:r>
+        <w:rPr>
+          <w:rFonts w:hint="eastAsia"/>
+          <w:sz w:val="24"/>
+          <w:szCs w:val="24"/>
+          <w:lang w:eastAsia="zh-HK"/>
+        </w:rPr>
+        <w:t>由</w:t>
+      </w:r>
+      <w:r>
+        <w:rPr>
+          <w:rFonts w:hint="eastAsia"/>
+          <w:sz w:val="24"/>
+          <w:szCs w:val="24"/>
+          <w:lang w:eastAsia="zh-HK"/>
+        </w:rPr>
+        <w:t>頂部的箭頭控制。</w:t>
+      </w:r>
+      <w:r>
+        <w:rPr>
+          <w:rFonts w:hint="eastAsia"/>
+          <w:sz w:val="24"/>
+          <w:szCs w:val="24"/>
+          <w:lang w:eastAsia="zh-HK"/>
+        </w:rPr>
+        <w:t>設成最</w:t>
+      </w:r>
+      <w:r>
+        <w:rPr>
+          <w:rFonts w:hint="eastAsia"/>
+          <w:sz w:val="24"/>
+          <w:szCs w:val="24"/>
+          <w:lang w:eastAsia="zh-HK"/>
+        </w:rPr>
+        <w:t>高</w:t>
+      </w:r>
+      <w:r>
+        <w:rPr>
+          <w:rFonts w:hint="eastAsia"/>
+          <w:sz w:val="24"/>
+          <w:szCs w:val="24"/>
+          <w:lang w:eastAsia="zh-HK"/>
+        </w:rPr>
+        <w:t>速就</w:t>
+      </w:r>
+      <w:r>
+        <w:rPr>
+          <w:rFonts w:hint="eastAsia"/>
+          <w:sz w:val="24"/>
+          <w:szCs w:val="24"/>
+          <w:lang w:eastAsia="zh-HK"/>
+        </w:rPr>
+        <w:t>會</w:t>
+      </w:r>
+      <w:r>
+        <w:rPr>
+          <w:rFonts w:hint="eastAsia"/>
+          <w:sz w:val="24"/>
+          <w:szCs w:val="24"/>
+          <w:lang w:eastAsia="zh-HK"/>
+        </w:rPr>
+        <w:t>迅速</w:t>
+      </w:r>
+      <w:r>
+        <w:rPr>
+          <w:rFonts w:hint="eastAsia"/>
+          <w:sz w:val="24"/>
+          <w:szCs w:val="24"/>
+          <w:lang w:eastAsia="zh-HK"/>
+        </w:rPr>
+        <w:t>出現</w:t>
+      </w:r>
+      <w:r>
+        <w:rPr>
+          <w:rFonts w:hint="eastAsia"/>
+          <w:sz w:val="24"/>
+          <w:szCs w:val="24"/>
+          <w:lang w:eastAsia="zh-HK"/>
+        </w:rPr>
+        <w:t>可以</w:t>
+      </w:r>
+      <w:r>
+        <w:rPr>
+          <w:rFonts w:hint="eastAsia"/>
+          <w:sz w:val="24"/>
+          <w:szCs w:val="24"/>
+          <w:lang w:eastAsia="zh-HK"/>
+        </w:rPr>
+        <w:t>回</w:t>
+      </w:r>
+      <w:r>
+        <w:rPr>
+          <w:rFonts w:hint="eastAsia"/>
+          <w:sz w:val="24"/>
+          <w:szCs w:val="24"/>
+          <w:lang w:eastAsia="zh-HK"/>
+        </w:rPr>
+        <w:t>應的事件。</w:t>
       </w:r>
     </w:p>
     <w:p>
@@ -410,128 +525,6 @@
         <w:rPr>
           <w:sz w:val="24"/>
           <w:szCs w:val="24"/>
-          <w:lang w:eastAsia="zh-HK"/>
-        </w:rPr>
-      </w:pPr>
-      <w:r>
-        <w:rPr>
-          <w:rFonts w:hint="eastAsia"/>
-          <w:sz w:val="24"/>
-          <w:szCs w:val="24"/>
-          <w:lang w:eastAsia="zh-HK"/>
-        </w:rPr>
-        <w:t>地球示圖的時間</w:t>
-      </w:r>
-      <w:r>
-        <w:rPr>
-          <w:rFonts w:hint="eastAsia"/>
-          <w:sz w:val="24"/>
-          <w:szCs w:val="24"/>
-          <w:lang w:eastAsia="zh-HK"/>
-        </w:rPr>
-        <w:t>由</w:t>
-      </w:r>
-      <w:r>
-        <w:rPr>
-          <w:rFonts w:hint="eastAsia"/>
-          <w:sz w:val="24"/>
-          <w:szCs w:val="24"/>
-          <w:lang w:eastAsia="zh-HK"/>
-        </w:rPr>
-        <w:t>頂部的箭頭控制。</w:t>
-      </w:r>
-      <w:r>
-        <w:rPr>
-          <w:rFonts w:hint="eastAsia"/>
-          <w:sz w:val="24"/>
-          <w:szCs w:val="24"/>
-          <w:lang w:eastAsia="zh-HK"/>
-        </w:rPr>
-        <w:t>設成最</w:t>
-      </w:r>
-      <w:r>
-        <w:rPr>
-          <w:rFonts w:hint="eastAsia"/>
-          <w:sz w:val="24"/>
-          <w:szCs w:val="24"/>
-          <w:lang w:eastAsia="zh-HK"/>
-        </w:rPr>
-        <w:t>高</w:t>
-      </w:r>
-      <w:r>
-        <w:rPr>
-          <w:rFonts w:hint="eastAsia"/>
-          <w:sz w:val="24"/>
-          <w:szCs w:val="24"/>
-          <w:lang w:eastAsia="zh-HK"/>
-        </w:rPr>
-        <w:t>速就</w:t>
-      </w:r>
-      <w:r>
-        <w:rPr>
-          <w:rFonts w:hint="eastAsia"/>
-          <w:sz w:val="24"/>
-          <w:szCs w:val="24"/>
-          <w:lang w:eastAsia="zh-HK"/>
-        </w:rPr>
-        <w:t>會</w:t>
-      </w:r>
-      <w:r>
-        <w:rPr>
-          <w:rFonts w:hint="eastAsia"/>
-          <w:sz w:val="24"/>
-          <w:szCs w:val="24"/>
-          <w:lang w:eastAsia="zh-HK"/>
-        </w:rPr>
-        <w:t>迅速</w:t>
-      </w:r>
-      <w:r>
-        <w:rPr>
-          <w:rFonts w:hint="eastAsia"/>
-          <w:sz w:val="24"/>
-          <w:szCs w:val="24"/>
-          <w:lang w:eastAsia="zh-HK"/>
-        </w:rPr>
-        <w:t>出現</w:t>
-      </w:r>
-      <w:r>
-        <w:rPr>
-          <w:rFonts w:hint="eastAsia"/>
-          <w:sz w:val="24"/>
-          <w:szCs w:val="24"/>
-          <w:lang w:eastAsia="zh-HK"/>
-        </w:rPr>
-        <w:t>可以</w:t>
-      </w:r>
-      <w:r>
-        <w:rPr>
-          <w:rFonts w:hint="eastAsia"/>
-          <w:sz w:val="24"/>
-          <w:szCs w:val="24"/>
-          <w:lang w:eastAsia="zh-HK"/>
-        </w:rPr>
-        <w:t>回</w:t>
-      </w:r>
-      <w:r>
-        <w:rPr>
-          <w:rFonts w:hint="eastAsia"/>
-          <w:sz w:val="24"/>
-          <w:szCs w:val="24"/>
-          <w:lang w:eastAsia="zh-HK"/>
-        </w:rPr>
-        <w:t>應的事件。</w:t>
-      </w:r>
-    </w:p>
-    <w:p>
-      <w:pPr>
-        <w:pStyle w:val="ListParagraph"/>
-        <w:numPr>
-          <w:ilvl w:val="0"/>
-          <w:numId w:val="4"/>
-        </w:numPr>
-        <w:rPr>
-          <w:sz w:val="24"/>
-          <w:szCs w:val="24"/>
           <w:lang w:eastAsia="zh-TW"/>
         </w:rPr>
       </w:pPr>
@@ -553,14 +546,8 @@
         </w:rPr>
         <w:t>幽浮會來襲。</w:t>
       </w:r>
-      <w:r>
-        <w:rPr>
-          <w:sz w:val="24"/>
-          <w:szCs w:val="24"/>
-          <w:lang w:eastAsia="zh-TW"/>
-        </w:rPr>
-        <w:t xml:space="preserve"> </w:t>
-      </w:r>
+      <w:bookmarkStart w:id="0" w:name="_GoBack"/>
+      <w:bookmarkEnd w:id="0"/>
     </w:p>
     <w:p>
       <w:pPr>
@@ -636,16 +623,16 @@
           <w:szCs w:val="24"/>
           <w:lang w:eastAsia="zh-HK"/>
         </w:rPr>
-        <w:t>各種事件，減低該區</w:t>
-      </w:r>
-      <w:r>
-        <w:rPr>
-          <w:rFonts w:hint="eastAsia"/>
-          <w:sz w:val="24"/>
-          <w:szCs w:val="24"/>
-          <w:lang w:eastAsia="zh-HK"/>
-        </w:rPr>
-        <w:t>域</w:t>
+        <w:t>各種事件，減低該</w:t>
+      </w:r>
+      <w:r>
+        <w:rPr>
+          <w:rFonts w:hint="eastAsia"/>
+          <w:sz w:val="24"/>
+          <w:szCs w:val="24"/>
+          <w:lang w:eastAsia="zh-HK"/>
+        </w:rPr>
+        <w:t>地域</w:t>
       </w:r>
       <w:r>
         <w:rPr>
@@ -7253,10 +7240,10 @@
   <a:themeElements>
     <a:clrScheme name="Office">
       <a:dk1>
-        <a:sysClr val="windowText" lastClr="000000"/>
+        <a:sysClr val="windowText" lastClr="FFFFFF"/>
       </a:dk1>
       <a:lt1>
-        <a:sysClr val="window" lastClr="FFFFFF"/>
+        <a:sysClr val="window" lastClr="000000"/>
       </a:lt1>
       <a:dk2>
         <a:srgbClr val="1F497D"/>

</xml_diff>

<commit_message>
Edit doc and update screenshots
</commit_message>
<xml_diff>
--- a/doc/快速上手.docx
+++ b/doc/快速上手.docx
@@ -40,10 +40,10 @@
           <w:lang w:val="en-AU" w:eastAsia="zh-TW"/>
         </w:rPr>
         <w:drawing>
-          <wp:inline distT="0" distB="0" distL="0" distR="0" wp14:anchorId="2A0A81A7" wp14:editId="701CA06F">
-            <wp:extent cx="1895475" cy="2847975"/>
-            <wp:effectExtent l="0" t="0" r="9525" b="9525"/>
-            <wp:docPr id="4" name="Picture 4" descr="F:\Dropbox\xeno\Logos\alienhead.png"/>
+          <wp:inline distT="0" distB="0" distL="0" distR="0">
+            <wp:extent cx="1908543" cy="2867891"/>
+            <wp:effectExtent l="0" t="0" r="0" b="8890"/>
+            <wp:docPr id="10" name="Picture 10"/>
             <wp:cNvGraphicFramePr>
               <a:graphicFrameLocks xmlns:a="http://schemas.openxmlformats.org/drawingml/2006/main" noChangeAspect="1"/>
             </wp:cNvGraphicFramePr>
@@ -51,36 +51,29 @@
               <a:graphicData uri="http://schemas.openxmlformats.org/drawingml/2006/picture">
                 <pic:pic xmlns:pic="http://schemas.openxmlformats.org/drawingml/2006/picture">
                   <pic:nvPicPr>
-                    <pic:cNvPr id="0" name="Picture 4" descr="F:\Dropbox\xeno\Logos\alienhead.png"/>
-                    <pic:cNvPicPr>
-                      <a:picLocks noChangeAspect="1" noChangeArrowheads="1"/>
-                    </pic:cNvPicPr>
+                    <pic:cNvPr id="0" name="Logo.emf"/>
+                    <pic:cNvPicPr/>
                   </pic:nvPicPr>
                   <pic:blipFill>
-                    <a:blip r:embed="rId8">
+                    <a:blip r:embed="rId8" cstate="print">
                       <a:extLst>
                         <a:ext uri="{28A0092B-C50C-407E-A947-70E740481C1C}">
                           <a14:useLocalDpi xmlns:a14="http://schemas.microsoft.com/office/drawing/2010/main" val="0"/>
                         </a:ext>
                       </a:extLst>
                     </a:blip>
-                    <a:srcRect/>
                     <a:stretch>
                       <a:fillRect/>
                     </a:stretch>
                   </pic:blipFill>
-                  <pic:spPr bwMode="auto">
+                  <pic:spPr>
                     <a:xfrm>
                       <a:off x="0" y="0"/>
-                      <a:ext cx="1895475" cy="2847975"/>
+                      <a:ext cx="1909002" cy="2868581"/>
                     </a:xfrm>
                     <a:prstGeom prst="rect">
                       <a:avLst/>
                     </a:prstGeom>
-                    <a:noFill/>
-                    <a:ln>
-                      <a:noFill/>
-                    </a:ln>
                   </pic:spPr>
                 </pic:pic>
               </a:graphicData>
@@ -102,9 +95,6 @@
     <w:p>
       <w:pPr>
         <w:pStyle w:val="Title"/>
-        <w:rPr>
-          <w:lang w:eastAsia="zh-TW"/>
-        </w:rPr>
       </w:pPr>
       <w:r>
         <w:rPr>
@@ -161,9 +151,9 @@
         <w:lastRenderedPageBreak/>
         <w:drawing>
           <wp:inline distT="0" distB="0" distL="0" distR="0">
-            <wp:extent cx="5724525" cy="3219450"/>
-            <wp:effectExtent l="0" t="0" r="9525" b="0"/>
-            <wp:docPr id="1" name="Picture 1" descr="C:\Users\Chris\Desktop\geoscape.jpg"/>
+            <wp:extent cx="5731510" cy="3223895"/>
+            <wp:effectExtent l="0" t="0" r="2540" b="0"/>
+            <wp:docPr id="6" name="Picture 6"/>
             <wp:cNvGraphicFramePr>
               <a:graphicFrameLocks xmlns:a="http://schemas.openxmlformats.org/drawingml/2006/main" noChangeAspect="1"/>
             </wp:cNvGraphicFramePr>
@@ -171,36 +161,29 @@
               <a:graphicData uri="http://schemas.openxmlformats.org/drawingml/2006/picture">
                 <pic:pic xmlns:pic="http://schemas.openxmlformats.org/drawingml/2006/picture">
                   <pic:nvPicPr>
-                    <pic:cNvPr id="0" name="Picture 1" descr="C:\Users\Chris\Desktop\geoscape.jpg"/>
-                    <pic:cNvPicPr>
-                      <a:picLocks noChangeAspect="1" noChangeArrowheads="1"/>
-                    </pic:cNvPicPr>
+                    <pic:cNvPr id="0" name="08-出擊.jpg"/>
+                    <pic:cNvPicPr/>
                   </pic:nvPicPr>
                   <pic:blipFill>
-                    <a:blip r:embed="rId9">
+                    <a:blip r:embed="rId9" cstate="print">
                       <a:extLst>
                         <a:ext uri="{28A0092B-C50C-407E-A947-70E740481C1C}">
                           <a14:useLocalDpi xmlns:a14="http://schemas.microsoft.com/office/drawing/2010/main" val="0"/>
                         </a:ext>
                       </a:extLst>
                     </a:blip>
-                    <a:srcRect/>
                     <a:stretch>
                       <a:fillRect/>
                     </a:stretch>
                   </pic:blipFill>
-                  <pic:spPr bwMode="auto">
+                  <pic:spPr>
                     <a:xfrm>
                       <a:off x="0" y="0"/>
-                      <a:ext cx="5724525" cy="3219450"/>
+                      <a:ext cx="5731510" cy="3223895"/>
                     </a:xfrm>
                     <a:prstGeom prst="rect">
                       <a:avLst/>
                     </a:prstGeom>
-                    <a:noFill/>
-                    <a:ln>
-                      <a:noFill/>
-                    </a:ln>
                   </pic:spPr>
                 </pic:pic>
               </a:graphicData>
@@ -546,8 +529,6 @@
         </w:rPr>
         <w:t>幽浮會來襲。</w:t>
       </w:r>
-      <w:bookmarkStart w:id="0" w:name="_GoBack"/>
-      <w:bookmarkEnd w:id="0"/>
     </w:p>
     <w:p>
       <w:pPr>
@@ -664,7 +645,25 @@
           <w:szCs w:val="24"/>
           <w:lang w:eastAsia="zh-HK"/>
         </w:rPr>
-        <w:t>擊落的話就會提升當地的資助。</w:t>
+        <w:t>擊落</w:t>
+      </w:r>
+      <w:r>
+        <w:rPr>
+          <w:rFonts w:hint="eastAsia"/>
+          <w:sz w:val="24"/>
+          <w:szCs w:val="24"/>
+          <w:lang w:eastAsia="zh-HK"/>
+        </w:rPr>
+        <w:t>幽浮</w:t>
+      </w:r>
+      <w:r>
+        <w:rPr>
+          <w:rFonts w:hint="eastAsia"/>
+          <w:sz w:val="24"/>
+          <w:szCs w:val="24"/>
+          <w:lang w:eastAsia="zh-HK"/>
+        </w:rPr>
+        <w:t>就會提升當地的資助。</w:t>
       </w:r>
     </w:p>
     <w:p>
@@ -687,7 +686,25 @@
           <w:szCs w:val="24"/>
           <w:lang w:eastAsia="zh-HK"/>
         </w:rPr>
-        <w:t>在地面上</w:t>
+        <w:t>在</w:t>
+      </w:r>
+      <w:r>
+        <w:rPr>
+          <w:rFonts w:hint="eastAsia"/>
+          <w:sz w:val="24"/>
+          <w:szCs w:val="24"/>
+          <w:lang w:eastAsia="zh-HK"/>
+        </w:rPr>
+        <w:t>陸地</w:t>
+      </w:r>
+      <w:r>
+        <w:rPr>
+          <w:rFonts w:hint="eastAsia"/>
+          <w:sz w:val="24"/>
+          <w:szCs w:val="24"/>
+          <w:lang w:eastAsia="zh-HK"/>
+        </w:rPr>
+        <w:t>上</w:t>
       </w:r>
       <w:r>
         <w:rPr>
@@ -705,52 +722,97 @@
           <w:szCs w:val="24"/>
           <w:lang w:eastAsia="zh-HK"/>
         </w:rPr>
-        <w:t>擊落的話，它們會</w:t>
-      </w:r>
-      <w:r>
-        <w:rPr>
-          <w:rFonts w:hint="eastAsia"/>
-          <w:sz w:val="24"/>
-          <w:szCs w:val="24"/>
-          <w:lang w:eastAsia="zh-HK"/>
-        </w:rPr>
-        <w:t>變成墜</w:t>
-      </w:r>
-      <w:r>
-        <w:rPr>
-          <w:rFonts w:hint="eastAsia"/>
-          <w:sz w:val="24"/>
-          <w:szCs w:val="24"/>
-          <w:lang w:eastAsia="zh-HK"/>
-        </w:rPr>
-        <w:t>地</w:t>
-      </w:r>
-      <w:r>
-        <w:rPr>
-          <w:rFonts w:hint="eastAsia"/>
-          <w:sz w:val="24"/>
-          <w:szCs w:val="24"/>
-          <w:lang w:eastAsia="zh-HK"/>
-        </w:rPr>
-        <w:t>點，</w:t>
-      </w:r>
-      <w:r>
-        <w:rPr>
-          <w:rFonts w:hint="eastAsia"/>
-          <w:sz w:val="24"/>
-          <w:szCs w:val="24"/>
-          <w:lang w:eastAsia="zh-HK"/>
-        </w:rPr>
-        <w:t>或提</w:t>
-      </w:r>
-      <w:r>
-        <w:rPr>
-          <w:rFonts w:ascii="PMingLiU" w:eastAsia="PMingLiU" w:hAnsi="PMingLiU" w:cs="PMingLiU" w:hint="eastAsia"/>
-          <w:sz w:val="24"/>
-          <w:szCs w:val="24"/>
-          <w:lang w:eastAsia="zh-HK"/>
-        </w:rPr>
-        <w:t>供少量資源。</w:t>
+        <w:t>被</w:t>
+      </w:r>
+      <w:r>
+        <w:rPr>
+          <w:rFonts w:hint="eastAsia"/>
+          <w:sz w:val="24"/>
+          <w:szCs w:val="24"/>
+          <w:lang w:eastAsia="zh-HK"/>
+        </w:rPr>
+        <w:t>擊落的</w:t>
+      </w:r>
+      <w:r>
+        <w:rPr>
+          <w:rFonts w:hint="eastAsia"/>
+          <w:sz w:val="24"/>
+          <w:szCs w:val="24"/>
+          <w:lang w:eastAsia="zh-HK"/>
+        </w:rPr>
+        <w:t>幽浮</w:t>
+      </w:r>
+      <w:r>
+        <w:rPr>
+          <w:rFonts w:hint="eastAsia"/>
+          <w:sz w:val="24"/>
+          <w:szCs w:val="24"/>
+          <w:lang w:eastAsia="zh-HK"/>
+        </w:rPr>
+        <w:t>會</w:t>
+      </w:r>
+      <w:r>
+        <w:rPr>
+          <w:rFonts w:hint="eastAsia"/>
+          <w:sz w:val="24"/>
+          <w:szCs w:val="24"/>
+          <w:lang w:eastAsia="zh-HK"/>
+        </w:rPr>
+        <w:t>墜地</w:t>
+      </w:r>
+      <w:r>
+        <w:rPr>
+          <w:rFonts w:hint="eastAsia"/>
+          <w:sz w:val="24"/>
+          <w:szCs w:val="24"/>
+          <w:lang w:eastAsia="zh-HK"/>
+        </w:rPr>
+        <w:t>。</w:t>
+      </w:r>
+      <w:r>
+        <w:rPr>
+          <w:rFonts w:hint="eastAsia"/>
+          <w:sz w:val="24"/>
+          <w:szCs w:val="24"/>
+          <w:lang w:eastAsia="zh-HK"/>
+        </w:rPr>
+        <w:t>少量</w:t>
+      </w:r>
+      <w:r>
+        <w:rPr>
+          <w:rFonts w:hint="eastAsia"/>
+          <w:sz w:val="24"/>
+          <w:szCs w:val="24"/>
+          <w:lang w:eastAsia="zh-HK"/>
+        </w:rPr>
+        <w:t>幽浮</w:t>
+      </w:r>
+      <w:r>
+        <w:rPr>
+          <w:rFonts w:hint="eastAsia"/>
+          <w:sz w:val="24"/>
+          <w:szCs w:val="24"/>
+          <w:lang w:eastAsia="zh-HK"/>
+        </w:rPr>
+        <w:t>墜地後</w:t>
+      </w:r>
+      <w:r>
+        <w:rPr>
+          <w:rFonts w:hint="eastAsia"/>
+          <w:sz w:val="24"/>
+          <w:szCs w:val="24"/>
+          <w:lang w:eastAsia="zh-HK"/>
+        </w:rPr>
+        <w:t>能</w:t>
+      </w:r>
+      <w:r>
+        <w:rPr>
+          <w:rFonts w:hint="eastAsia"/>
+          <w:sz w:val="24"/>
+          <w:szCs w:val="24"/>
+          <w:lang w:eastAsia="zh-HK"/>
+        </w:rPr>
+        <w:t>被自動回收。</w:t>
       </w:r>
     </w:p>
     <w:p>
@@ -877,7 +939,16 @@
           <w:szCs w:val="24"/>
           <w:lang w:eastAsia="zh-HK"/>
         </w:rPr>
-        <w:t>出擊所有的墜地點</w:t>
+        <w:t>掃盪</w:t>
+      </w:r>
+      <w:r>
+        <w:rPr>
+          <w:rFonts w:hint="eastAsia"/>
+          <w:sz w:val="24"/>
+          <w:szCs w:val="24"/>
+          <w:lang w:eastAsia="zh-HK"/>
+        </w:rPr>
+        <w:t>所有的墜地點</w:t>
       </w:r>
       <w:r>
         <w:rPr>
@@ -1442,7 +1513,25 @@
           <w:szCs w:val="24"/>
           <w:lang w:eastAsia="zh-HK"/>
         </w:rPr>
-        <w:t>同時派出三架戰鬥機組成機隊</w:t>
+        <w:t>同時派出三架戰鬥機組成</w:t>
+      </w:r>
+      <w:r>
+        <w:rPr>
+          <w:rFonts w:ascii="PMingLiU" w:eastAsia="PMingLiU" w:hAnsi="PMingLiU" w:cs="PMingLiU" w:hint="eastAsia"/>
+          <w:sz w:val="24"/>
+          <w:szCs w:val="24"/>
+          <w:lang w:eastAsia="zh-HK"/>
+        </w:rPr>
+        <w:t>編</w:t>
+      </w:r>
+      <w:r>
+        <w:rPr>
+          <w:rFonts w:ascii="PMingLiU" w:eastAsia="PMingLiU" w:hAnsi="PMingLiU" w:cs="PMingLiU" w:hint="eastAsia"/>
+          <w:sz w:val="24"/>
+          <w:szCs w:val="24"/>
+          <w:lang w:eastAsia="zh-HK"/>
+        </w:rPr>
+        <w:t>隊</w:t>
       </w:r>
       <w:r>
         <w:rPr>
@@ -1545,6 +1634,7 @@
         <w:rPr>
           <w:sz w:val="24"/>
           <w:szCs w:val="24"/>
+          <w:lang w:eastAsia="zh-TW"/>
         </w:rPr>
       </w:pPr>
       <w:r>
@@ -1557,9 +1647,9 @@
         <w:lastRenderedPageBreak/>
         <w:drawing>
           <wp:inline distT="0" distB="0" distL="0" distR="0">
-            <wp:extent cx="5724525" cy="3228975"/>
-            <wp:effectExtent l="0" t="0" r="9525" b="9525"/>
-            <wp:docPr id="2" name="Picture 2" descr="C:\Users\Chris\Desktop\aircombat.jpg"/>
+            <wp:extent cx="5731510" cy="3223895"/>
+            <wp:effectExtent l="0" t="0" r="2540" b="0"/>
+            <wp:docPr id="1" name="Picture 1"/>
             <wp:cNvGraphicFramePr>
               <a:graphicFrameLocks xmlns:a="http://schemas.openxmlformats.org/drawingml/2006/main" noChangeAspect="1"/>
             </wp:cNvGraphicFramePr>
@@ -1567,36 +1657,29 @@
               <a:graphicData uri="http://schemas.openxmlformats.org/drawingml/2006/picture">
                 <pic:pic xmlns:pic="http://schemas.openxmlformats.org/drawingml/2006/picture">
                   <pic:nvPicPr>
-                    <pic:cNvPr id="0" name="Picture 2" descr="C:\Users\Chris\Desktop\aircombat.jpg"/>
-                    <pic:cNvPicPr>
-                      <a:picLocks noChangeAspect="1" noChangeArrowheads="1"/>
-                    </pic:cNvPicPr>
+                    <pic:cNvPr id="0" name="09-空戰.jpg"/>
+                    <pic:cNvPicPr/>
                   </pic:nvPicPr>
                   <pic:blipFill>
-                    <a:blip r:embed="rId10">
+                    <a:blip r:embed="rId10" cstate="print">
                       <a:extLst>
                         <a:ext uri="{28A0092B-C50C-407E-A947-70E740481C1C}">
                           <a14:useLocalDpi xmlns:a14="http://schemas.microsoft.com/office/drawing/2010/main" val="0"/>
                         </a:ext>
                       </a:extLst>
                     </a:blip>
-                    <a:srcRect/>
                     <a:stretch>
                       <a:fillRect/>
                     </a:stretch>
                   </pic:blipFill>
-                  <pic:spPr bwMode="auto">
+                  <pic:spPr>
                     <a:xfrm>
                       <a:off x="0" y="0"/>
-                      <a:ext cx="5724525" cy="3228975"/>
+                      <a:ext cx="5731510" cy="3223895"/>
                     </a:xfrm>
                     <a:prstGeom prst="rect">
                       <a:avLst/>
                     </a:prstGeom>
-                    <a:noFill/>
-                    <a:ln>
-                      <a:noFill/>
-                    </a:ln>
                   </pic:spPr>
                 </pic:pic>
               </a:graphicData>
@@ -1664,7 +1747,25 @@
           <w:szCs w:val="24"/>
           <w:lang w:eastAsia="zh-HK"/>
         </w:rPr>
-        <w:t>，也可以設定速度</w:t>
+        <w:t>，也可以</w:t>
+      </w:r>
+      <w:r>
+        <w:rPr>
+          <w:rFonts w:hint="eastAsia"/>
+          <w:sz w:val="24"/>
+          <w:szCs w:val="24"/>
+          <w:lang w:eastAsia="zh-HK"/>
+        </w:rPr>
+        <w:t>調整戰鬥進行的</w:t>
+      </w:r>
+      <w:r>
+        <w:rPr>
+          <w:rFonts w:hint="eastAsia"/>
+          <w:sz w:val="24"/>
+          <w:szCs w:val="24"/>
+          <w:lang w:eastAsia="zh-HK"/>
+        </w:rPr>
+        <w:t>速度</w:t>
       </w:r>
       <w:r>
         <w:rPr>
@@ -2029,6 +2130,15 @@
         </w:rPr>
         <w:t>按下撤退按鍵會命令它們撤退。</w:t>
       </w:r>
+      <w:r>
+        <w:rPr>
+          <w:rFonts w:hint="eastAsia"/>
+          <w:sz w:val="24"/>
+          <w:szCs w:val="24"/>
+          <w:lang w:eastAsia="zh-HK"/>
+        </w:rPr>
+        <w:t>再按一次可以取消撤退。</w:t>
+      </w:r>
     </w:p>
     <w:p>
       <w:pPr>
@@ -2068,34 +2178,7 @@
           <w:szCs w:val="24"/>
           <w:lang w:eastAsia="zh-HK"/>
         </w:rPr>
-        <w:t>為戰鬥機前方</w:t>
-      </w:r>
-      <w:r>
-        <w:rPr>
-          <w:rFonts w:hint="eastAsia"/>
-          <w:sz w:val="24"/>
-          <w:szCs w:val="24"/>
-          <w:lang w:eastAsia="zh-HK"/>
-        </w:rPr>
-        <w:t>較</w:t>
-      </w:r>
-      <w:r>
-        <w:rPr>
-          <w:rFonts w:hint="eastAsia"/>
-          <w:sz w:val="24"/>
-          <w:szCs w:val="24"/>
-          <w:lang w:eastAsia="zh-HK"/>
-        </w:rPr>
-        <w:t>闊</w:t>
-      </w:r>
-      <w:r>
-        <w:rPr>
-          <w:rFonts w:hint="eastAsia"/>
-          <w:sz w:val="24"/>
-          <w:szCs w:val="24"/>
-          <w:lang w:eastAsia="zh-HK"/>
-        </w:rPr>
-        <w:t>的</w:t>
+        <w:t>為戰鬥機前方的</w:t>
       </w:r>
       <w:r>
         <w:rPr>
@@ -2204,43 +2287,16 @@
           <w:szCs w:val="24"/>
           <w:lang w:eastAsia="zh-HK"/>
         </w:rPr>
-        <w:t>這</w:t>
-      </w:r>
-      <w:r>
-        <w:rPr>
-          <w:rFonts w:hint="eastAsia"/>
-          <w:sz w:val="24"/>
-          <w:szCs w:val="24"/>
-          <w:lang w:eastAsia="zh-HK"/>
-        </w:rPr>
-        <w:t>在</w:t>
-      </w:r>
-      <w:r>
-        <w:rPr>
-          <w:rFonts w:hint="eastAsia"/>
-          <w:sz w:val="24"/>
-          <w:szCs w:val="24"/>
-          <w:lang w:eastAsia="zh-HK"/>
-        </w:rPr>
-        <w:t>飛彈</w:t>
-      </w:r>
-      <w:r>
-        <w:rPr>
-          <w:rFonts w:hint="eastAsia"/>
-          <w:sz w:val="24"/>
-          <w:szCs w:val="24"/>
-          <w:lang w:eastAsia="zh-HK"/>
-        </w:rPr>
-        <w:t>上</w:t>
-      </w:r>
-      <w:r>
-        <w:rPr>
-          <w:rFonts w:hint="eastAsia"/>
-          <w:sz w:val="24"/>
-          <w:szCs w:val="24"/>
-          <w:lang w:eastAsia="zh-HK"/>
-        </w:rPr>
-        <w:t>尤其有用，你可以用一顆</w:t>
+        <w:t>你可以用此錯開飛彈的發射時間</w:t>
+      </w:r>
+      <w:r>
+        <w:rPr>
+          <w:rFonts w:hint="eastAsia"/>
+          <w:sz w:val="24"/>
+          <w:szCs w:val="24"/>
+          <w:lang w:eastAsia="zh-HK"/>
+        </w:rPr>
+        <w:t>，用一顆</w:t>
       </w:r>
       <w:r>
         <w:rPr>
@@ -2344,7 +2400,25 @@
           <w:szCs w:val="24"/>
           <w:lang w:eastAsia="zh-HK"/>
         </w:rPr>
-        <w:t>燃料量決定能作戰多久。燃料不足時可以選擇立刻撤退以保住戰鬥機。不撤退的話戰鬥結束後戰鬥機會迫降，需要花時間回收和修復。</w:t>
+        <w:t>燃料量決定能作戰多久。燃料不足時可以選擇立刻撤退以保住戰鬥機。不撤退的話戰鬥結束後戰鬥機會迫降，需要花時間</w:t>
+      </w:r>
+      <w:r>
+        <w:rPr>
+          <w:rFonts w:hint="eastAsia"/>
+          <w:sz w:val="24"/>
+          <w:szCs w:val="24"/>
+          <w:lang w:eastAsia="zh-HK"/>
+        </w:rPr>
+        <w:t>搜救</w:t>
+      </w:r>
+      <w:r>
+        <w:rPr>
+          <w:rFonts w:hint="eastAsia"/>
+          <w:sz w:val="24"/>
+          <w:szCs w:val="24"/>
+          <w:lang w:eastAsia="zh-HK"/>
+        </w:rPr>
+        <w:t>和修復。</w:t>
       </w:r>
     </w:p>
     <w:p>
@@ -2357,29 +2431,6 @@
         <w:rPr>
           <w:sz w:val="24"/>
           <w:szCs w:val="24"/>
-          <w:lang w:eastAsia="zh-TW"/>
-        </w:rPr>
-      </w:pPr>
-      <w:r>
-        <w:rPr>
-          <w:rFonts w:hint="eastAsia"/>
-          <w:sz w:val="24"/>
-          <w:szCs w:val="24"/>
-          <w:lang w:eastAsia="zh-HK"/>
-        </w:rPr>
-        <w:t>遊戲早期面對射程短的幽浮可以先迎面用飛彈打擊，然後以最慢速度延長對方單方面暴露在炮火下的時間。</w:t>
-      </w:r>
-    </w:p>
-    <w:p>
-      <w:pPr>
-        <w:pStyle w:val="ListParagraph"/>
-        <w:numPr>
-          <w:ilvl w:val="0"/>
-          <w:numId w:val="7"/>
-        </w:numPr>
-        <w:rPr>
-          <w:sz w:val="24"/>
-          <w:szCs w:val="24"/>
           <w:lang w:eastAsia="zh-HK"/>
         </w:rPr>
       </w:pPr>
@@ -2489,82 +2540,25 @@
           <w:szCs w:val="24"/>
           <w:lang w:eastAsia="zh-HK"/>
         </w:rPr>
-        <w:t>時間。</w:t>
-      </w:r>
-    </w:p>
-    <w:p>
-      <w:pPr>
-        <w:pStyle w:val="ListParagraph"/>
-        <w:numPr>
-          <w:ilvl w:val="0"/>
-          <w:numId w:val="7"/>
-        </w:numPr>
-        <w:rPr>
-          <w:vanish/>
-          <w:sz w:val="24"/>
-          <w:szCs w:val="24"/>
-          <w:lang w:eastAsia="zh-HK"/>
-        </w:rPr>
-      </w:pPr>
-      <w:r>
-        <w:rPr>
-          <w:rFonts w:hint="eastAsia"/>
-          <w:vanish/>
-          <w:sz w:val="24"/>
-          <w:szCs w:val="24"/>
-          <w:lang w:eastAsia="zh-HK"/>
-        </w:rPr>
-        <w:t>面對射界狹窄的幽浮可以用一個小角度迎面</w:t>
-      </w:r>
-      <w:r>
-        <w:rPr>
-          <w:rFonts w:hint="eastAsia"/>
-          <w:vanish/>
-          <w:sz w:val="24"/>
-          <w:szCs w:val="24"/>
-          <w:lang w:eastAsia="zh-HK"/>
-        </w:rPr>
-        <w:t>高速</w:t>
-      </w:r>
-      <w:r>
-        <w:rPr>
-          <w:rFonts w:hint="eastAsia"/>
-          <w:vanish/>
-          <w:sz w:val="24"/>
-          <w:szCs w:val="24"/>
-          <w:lang w:eastAsia="zh-HK"/>
-        </w:rPr>
-        <w:t>接戰，在進入射界前用滾轉</w:t>
-      </w:r>
-      <w:r>
-        <w:rPr>
-          <w:rFonts w:hint="eastAsia"/>
-          <w:vanish/>
-          <w:sz w:val="24"/>
-          <w:szCs w:val="24"/>
-          <w:lang w:eastAsia="zh-HK"/>
-        </w:rPr>
-        <w:t>逃離</w:t>
-      </w:r>
-      <w:r>
-        <w:rPr>
-          <w:rFonts w:hint="eastAsia"/>
-          <w:vanish/>
-          <w:sz w:val="24"/>
-          <w:szCs w:val="24"/>
-          <w:lang w:eastAsia="zh-HK"/>
-        </w:rPr>
-        <w:t>對方的射界。</w:t>
-      </w:r>
-      <w:r>
-        <w:rPr>
-          <w:rFonts w:hint="eastAsia"/>
-          <w:vanish/>
-          <w:sz w:val="24"/>
-          <w:szCs w:val="24"/>
-          <w:lang w:eastAsia="zh-HK"/>
-        </w:rPr>
-        <w:t>這是個相對進階的技術。</w:t>
+        <w:t>時間</w:t>
+      </w:r>
+      <w:r>
+        <w:rPr>
+          <w:rFonts w:hint="eastAsia"/>
+          <w:sz w:val="24"/>
+          <w:szCs w:val="24"/>
+          <w:lang w:eastAsia="zh-HK"/>
+        </w:rPr>
+        <w:t>和燃料</w:t>
+      </w:r>
+      <w:r>
+        <w:rPr>
+          <w:rFonts w:hint="eastAsia"/>
+          <w:sz w:val="24"/>
+          <w:szCs w:val="24"/>
+          <w:lang w:eastAsia="zh-HK"/>
+        </w:rPr>
+        <w:t>。</w:t>
       </w:r>
     </w:p>
     <w:p>
@@ -2584,9 +2578,9 @@
         <w:lastRenderedPageBreak/>
         <w:drawing>
           <wp:inline distT="0" distB="0" distL="0" distR="0">
-            <wp:extent cx="5724525" cy="3162300"/>
-            <wp:effectExtent l="0" t="0" r="9525" b="0"/>
-            <wp:docPr id="3" name="Picture 3" descr="C:\Users\Chris\Desktop\combat.jpg"/>
+            <wp:extent cx="5731510" cy="3223895"/>
+            <wp:effectExtent l="0" t="0" r="2540" b="0"/>
+            <wp:docPr id="8" name="Picture 8"/>
             <wp:cNvGraphicFramePr>
               <a:graphicFrameLocks xmlns:a="http://schemas.openxmlformats.org/drawingml/2006/main" noChangeAspect="1"/>
             </wp:cNvGraphicFramePr>
@@ -2594,36 +2588,29 @@
               <a:graphicData uri="http://schemas.openxmlformats.org/drawingml/2006/picture">
                 <pic:pic xmlns:pic="http://schemas.openxmlformats.org/drawingml/2006/picture">
                   <pic:nvPicPr>
-                    <pic:cNvPr id="0" name="Picture 3" descr="C:\Users\Chris\Desktop\combat.jpg"/>
-                    <pic:cNvPicPr>
-                      <a:picLocks noChangeAspect="1" noChangeArrowheads="1"/>
-                    </pic:cNvPicPr>
+                    <pic:cNvPr id="0" name="11-地面戰鬥.jpg"/>
+                    <pic:cNvPicPr/>
                   </pic:nvPicPr>
                   <pic:blipFill>
-                    <a:blip r:embed="rId11">
+                    <a:blip r:embed="rId11" cstate="print">
                       <a:extLst>
                         <a:ext uri="{28A0092B-C50C-407E-A947-70E740481C1C}">
                           <a14:useLocalDpi xmlns:a14="http://schemas.microsoft.com/office/drawing/2010/main" val="0"/>
                         </a:ext>
                       </a:extLst>
                     </a:blip>
-                    <a:srcRect/>
                     <a:stretch>
                       <a:fillRect/>
                     </a:stretch>
                   </pic:blipFill>
-                  <pic:spPr bwMode="auto">
+                  <pic:spPr>
                     <a:xfrm>
                       <a:off x="0" y="0"/>
-                      <a:ext cx="5724525" cy="3162300"/>
+                      <a:ext cx="5731510" cy="3223895"/>
                     </a:xfrm>
                     <a:prstGeom prst="rect">
                       <a:avLst/>
                     </a:prstGeom>
-                    <a:noFill/>
-                    <a:ln>
-                      <a:noFill/>
-                    </a:ln>
                   </pic:spPr>
                 </pic:pic>
               </a:graphicData>
@@ -2893,14 +2880,6 @@
         </w:rPr>
         <w:t>。</w:t>
       </w:r>
-      <w:r>
-        <w:rPr>
-          <w:sz w:val="24"/>
-          <w:szCs w:val="24"/>
-          <w:lang w:eastAsia="zh-TW"/>
-        </w:rPr>
-        <w:t xml:space="preserve"> </w:t>
-      </w:r>
     </w:p>
     <w:p>
       <w:pPr>
@@ -2913,6 +2892,8 @@
         </w:rPr>
         <w:t>移動：</w:t>
       </w:r>
+      <w:bookmarkStart w:id="0" w:name="_GoBack"/>
+      <w:bookmarkEnd w:id="0"/>
     </w:p>
     <w:p>
       <w:pPr>
@@ -3388,7 +3369,25 @@
           <w:szCs w:val="24"/>
           <w:lang w:eastAsia="zh-HK"/>
         </w:rPr>
-        <w:t>，當然也可以攻擊敵人</w:t>
+        <w:t>，</w:t>
+      </w:r>
+      <w:r>
+        <w:rPr>
+          <w:rFonts w:hint="eastAsia"/>
+          <w:sz w:val="24"/>
+          <w:szCs w:val="24"/>
+          <w:lang w:eastAsia="zh-HK"/>
+        </w:rPr>
+        <w:t>必要時</w:t>
+      </w:r>
+      <w:r>
+        <w:rPr>
+          <w:rFonts w:hint="eastAsia"/>
+          <w:sz w:val="24"/>
+          <w:szCs w:val="24"/>
+          <w:lang w:eastAsia="zh-HK"/>
+        </w:rPr>
+        <w:t>也可以攻擊敵人</w:t>
       </w:r>
       <w:r>
         <w:rPr>
@@ -3839,7 +3838,7 @@
           <w:szCs w:val="24"/>
           <w:lang w:eastAsia="zh-HK"/>
         </w:rPr>
-        <w:t>（下頁待續）</w:t>
+        <w:t>（下頁續）</w:t>
       </w:r>
     </w:p>
     <w:p>
@@ -3872,6 +3871,9 @@
     <w:p>
       <w:pPr>
         <w:pStyle w:val="Heading2"/>
+        <w:rPr>
+          <w:lang w:eastAsia="zh-TW"/>
+        </w:rPr>
       </w:pPr>
       <w:r>
         <w:rPr>
@@ -4071,34 +4073,61 @@
           <w:szCs w:val="24"/>
           <w:lang w:eastAsia="zh-HK"/>
         </w:rPr>
-        <w:t>精準的射擊</w:t>
-      </w:r>
-      <w:r>
-        <w:rPr>
-          <w:rFonts w:hint="eastAsia"/>
-          <w:sz w:val="24"/>
-          <w:szCs w:val="24"/>
-          <w:lang w:eastAsia="zh-HK"/>
-        </w:rPr>
-        <w:t>有較高</w:t>
-      </w:r>
-      <w:r>
-        <w:rPr>
-          <w:rFonts w:hint="eastAsia"/>
-          <w:sz w:val="24"/>
-          <w:szCs w:val="24"/>
-          <w:lang w:eastAsia="zh-HK"/>
-        </w:rPr>
-        <w:t>傷害</w:t>
-      </w:r>
-      <w:r>
-        <w:rPr>
-          <w:rFonts w:hint="eastAsia"/>
-          <w:sz w:val="24"/>
-          <w:szCs w:val="24"/>
-          <w:lang w:eastAsia="zh-HK"/>
-        </w:rPr>
-        <w:t>率。</w:t>
+        <w:t>精準射擊</w:t>
+      </w:r>
+      <w:r>
+        <w:rPr>
+          <w:rFonts w:hint="eastAsia"/>
+          <w:sz w:val="24"/>
+          <w:szCs w:val="24"/>
+          <w:lang w:eastAsia="zh-HK"/>
+        </w:rPr>
+        <w:t>的殺</w:t>
+      </w:r>
+      <w:r>
+        <w:rPr>
+          <w:rFonts w:hint="eastAsia"/>
+          <w:sz w:val="24"/>
+          <w:szCs w:val="24"/>
+          <w:lang w:eastAsia="zh-HK"/>
+        </w:rPr>
+        <w:t>傷</w:t>
+      </w:r>
+      <w:r>
+        <w:rPr>
+          <w:rFonts w:hint="eastAsia"/>
+          <w:sz w:val="24"/>
+          <w:szCs w:val="24"/>
+          <w:lang w:eastAsia="zh-HK"/>
+        </w:rPr>
+        <w:t>效</w:t>
+      </w:r>
+      <w:r>
+        <w:rPr>
+          <w:rFonts w:hint="eastAsia"/>
+          <w:sz w:val="24"/>
+          <w:szCs w:val="24"/>
+          <w:lang w:eastAsia="zh-HK"/>
+        </w:rPr>
+        <w:t>率</w:t>
+      </w:r>
+      <w:r>
+        <w:rPr>
+          <w:rFonts w:hint="eastAsia"/>
+          <w:sz w:val="24"/>
+          <w:szCs w:val="24"/>
+          <w:lang w:eastAsia="zh-HK"/>
+        </w:rPr>
+        <w:t>較高</w:t>
+      </w:r>
+      <w:r>
+        <w:rPr>
+          <w:rFonts w:hint="eastAsia"/>
+          <w:sz w:val="24"/>
+          <w:szCs w:val="24"/>
+          <w:lang w:eastAsia="zh-HK"/>
+        </w:rPr>
+        <w:t>。</w:t>
       </w:r>
     </w:p>
     <w:p>
@@ -4296,7 +4325,34 @@
           <w:szCs w:val="24"/>
           <w:lang w:eastAsia="zh-HK"/>
         </w:rPr>
-        <w:t>你可以躲在掩體後並從掩體上方射擊（</w:t>
+        <w:t>你可以躲在掩體後並從</w:t>
+      </w:r>
+      <w:r>
+        <w:rPr>
+          <w:rFonts w:hint="eastAsia"/>
+          <w:sz w:val="24"/>
+          <w:szCs w:val="24"/>
+          <w:lang w:eastAsia="zh-HK"/>
+        </w:rPr>
+        <w:t>它們</w:t>
+      </w:r>
+      <w:r>
+        <w:rPr>
+          <w:rFonts w:hint="eastAsia"/>
+          <w:sz w:val="24"/>
+          <w:szCs w:val="24"/>
+          <w:lang w:eastAsia="zh-HK"/>
+        </w:rPr>
+        <w:t>上方射擊（</w:t>
+      </w:r>
+      <w:r>
+        <w:rPr>
+          <w:rFonts w:hint="eastAsia"/>
+          <w:sz w:val="24"/>
+          <w:szCs w:val="24"/>
+          <w:lang w:eastAsia="zh-HK"/>
+        </w:rPr>
+        <w:t>低矮</w:t>
       </w:r>
       <w:r>
         <w:rPr>
@@ -4441,16 +4497,25 @@
           <w:szCs w:val="24"/>
           <w:lang w:eastAsia="zh-HK"/>
         </w:rPr>
-        <w:t>，</w:t>
-      </w:r>
-      <w:r>
-        <w:rPr>
-          <w:rFonts w:hint="eastAsia"/>
-          <w:sz w:val="24"/>
-          <w:szCs w:val="24"/>
-          <w:lang w:eastAsia="zh-HK"/>
-        </w:rPr>
-        <w:t>除非目標位處</w:t>
+        <w:t>。不過</w:t>
+      </w:r>
+      <w:r>
+        <w:rPr>
+          <w:rFonts w:hint="eastAsia"/>
+          <w:sz w:val="24"/>
+          <w:szCs w:val="24"/>
+          <w:lang w:eastAsia="zh-HK"/>
+        </w:rPr>
+        <w:t>靠近到</w:t>
+      </w:r>
+      <w:r>
+        <w:rPr>
+          <w:rFonts w:hint="eastAsia"/>
+          <w:sz w:val="24"/>
+          <w:szCs w:val="24"/>
+          <w:lang w:eastAsia="zh-HK"/>
+        </w:rPr>
+        <w:t>目標</w:t>
       </w:r>
       <w:r>
         <w:rPr>
@@ -4468,7 +4533,34 @@
           <w:szCs w:val="24"/>
           <w:lang w:eastAsia="zh-HK"/>
         </w:rPr>
-        <w:t>格或以內。</w:t>
+        <w:t>格或以內</w:t>
+      </w:r>
+      <w:r>
+        <w:rPr>
+          <w:rFonts w:hint="eastAsia"/>
+          <w:sz w:val="24"/>
+          <w:szCs w:val="24"/>
+          <w:lang w:eastAsia="zh-HK"/>
+        </w:rPr>
+        <w:t>能</w:t>
+      </w:r>
+      <w:r>
+        <w:rPr>
+          <w:rFonts w:hint="eastAsia"/>
+          <w:sz w:val="24"/>
+          <w:szCs w:val="24"/>
+          <w:lang w:eastAsia="zh-HK"/>
+        </w:rPr>
+        <w:t>彌補命中率</w:t>
+      </w:r>
+      <w:r>
+        <w:rPr>
+          <w:rFonts w:hint="eastAsia"/>
+          <w:sz w:val="24"/>
+          <w:szCs w:val="24"/>
+          <w:lang w:eastAsia="zh-HK"/>
+        </w:rPr>
+        <w:t>。</w:t>
       </w:r>
     </w:p>
     <w:p>
@@ -4669,6 +4761,33 @@
           <w:szCs w:val="24"/>
           <w:lang w:eastAsia="zh-HK"/>
         </w:rPr>
+        <w:t>單發</w:t>
+      </w:r>
+      <w:r>
+        <w:rPr>
+          <w:rFonts w:hint="eastAsia"/>
+          <w:sz w:val="24"/>
+          <w:szCs w:val="24"/>
+          <w:lang w:eastAsia="zh-HK"/>
+        </w:rPr>
+        <w:t>模式下</w:t>
+      </w:r>
+      <w:r>
+        <w:rPr>
+          <w:rFonts w:hint="eastAsia"/>
+          <w:sz w:val="24"/>
+          <w:szCs w:val="24"/>
+          <w:lang w:eastAsia="zh-HK"/>
+        </w:rPr>
+        <w:t>的</w:t>
+      </w:r>
+      <w:r>
+        <w:rPr>
+          <w:rFonts w:hint="eastAsia"/>
+          <w:sz w:val="24"/>
+          <w:szCs w:val="24"/>
+          <w:lang w:eastAsia="zh-HK"/>
+        </w:rPr>
         <w:t>反應射擊</w:t>
       </w:r>
       <w:r>
@@ -4678,7 +4797,16 @@
           <w:szCs w:val="24"/>
           <w:lang w:eastAsia="zh-HK"/>
         </w:rPr>
-        <w:t>必然為快速射擊（機槍除外）。</w:t>
+        <w:t>必然為快速射擊</w:t>
+      </w:r>
+      <w:r>
+        <w:rPr>
+          <w:rFonts w:hint="eastAsia"/>
+          <w:sz w:val="24"/>
+          <w:szCs w:val="24"/>
+          <w:lang w:eastAsia="zh-HK"/>
+        </w:rPr>
+        <w:t>。</w:t>
       </w:r>
     </w:p>
     <w:p>
@@ -4899,7 +5027,7 @@
           <w:szCs w:val="24"/>
           <w:lang w:eastAsia="zh-HK"/>
         </w:rPr>
-        <w:t>低價值的新兵引出反應射擊</w:t>
+        <w:t>新兵引出反應射擊</w:t>
       </w:r>
       <w:r>
         <w:rPr>
@@ -5048,16 +5176,7 @@
           <w:szCs w:val="24"/>
           <w:lang w:eastAsia="zh-HK"/>
         </w:rPr>
-        <w:t>有</w:t>
-      </w:r>
-      <w:r>
-        <w:rPr>
-          <w:rFonts w:hint="eastAsia"/>
-          <w:sz w:val="24"/>
-          <w:szCs w:val="24"/>
-          <w:lang w:eastAsia="zh-HK"/>
-        </w:rPr>
-        <w:t>高比率</w:t>
+        <w:t>大部分</w:t>
       </w:r>
       <w:r>
         <w:rPr>
@@ -5075,16 +5194,16 @@
           <w:szCs w:val="24"/>
           <w:lang w:eastAsia="zh-HK"/>
         </w:rPr>
-        <w:t>待</w:t>
-      </w:r>
-      <w:r>
-        <w:rPr>
-          <w:rFonts w:hint="eastAsia"/>
-          <w:sz w:val="24"/>
-          <w:szCs w:val="24"/>
-          <w:lang w:eastAsia="zh-HK"/>
-        </w:rPr>
-        <w:t>用的單位</w:t>
+        <w:t>待用</w:t>
+      </w:r>
+      <w:r>
+        <w:rPr>
+          <w:rFonts w:hint="eastAsia"/>
+          <w:sz w:val="24"/>
+          <w:szCs w:val="24"/>
+          <w:lang w:eastAsia="zh-HK"/>
+        </w:rPr>
+        <w:t>的單位</w:t>
       </w:r>
       <w:r>
         <w:rPr>
@@ -5136,7 +5255,25 @@
           <w:szCs w:val="24"/>
           <w:lang w:eastAsia="zh-HK"/>
         </w:rPr>
-        <w:t>如果你喜歡數學，方程式如下：</w:t>
+        <w:t>如果你喜歡數學，</w:t>
+      </w:r>
+      <w:r>
+        <w:rPr>
+          <w:rFonts w:hint="eastAsia"/>
+          <w:sz w:val="24"/>
+          <w:szCs w:val="24"/>
+          <w:lang w:eastAsia="zh-HK"/>
+        </w:rPr>
+        <w:t>反應射擊的</w:t>
+      </w:r>
+      <w:r>
+        <w:rPr>
+          <w:rFonts w:hint="eastAsia"/>
+          <w:sz w:val="24"/>
+          <w:szCs w:val="24"/>
+          <w:lang w:eastAsia="zh-HK"/>
+        </w:rPr>
+        <w:t>方程式如下：</w:t>
       </w:r>
     </w:p>
     <w:p>
@@ -6690,12 +6827,12 @@
     <w:link w:val="TitleChar"/>
     <w:uiPriority w:val="10"/>
     <w:qFormat/>
-    <w:rsid w:val="00EE6A90"/>
+    <w:rsid w:val="00461F6B"/>
     <w:pPr>
       <w:jc w:val="center"/>
     </w:pPr>
     <w:rPr>
-      <w:rFonts w:ascii="DFKai-SB" w:eastAsia="DFKai-SB" w:hAnsi="DFKai-SB"/>
+      <w:rFonts w:ascii="cwTeX Q Yuan" w:eastAsia="cwTeX Q Yuan" w:hAnsi="cwTeX Q Yuan"/>
       <w:sz w:val="144"/>
       <w:szCs w:val="144"/>
       <w:lang w:eastAsia="zh-HK"/>
@@ -6706,9 +6843,9 @@
     <w:basedOn w:val="DefaultParagraphFont"/>
     <w:link w:val="Title"/>
     <w:uiPriority w:val="10"/>
-    <w:rsid w:val="00EE6A90"/>
+    <w:rsid w:val="00461F6B"/>
     <w:rPr>
-      <w:rFonts w:ascii="DFKai-SB" w:eastAsia="DFKai-SB" w:hAnsi="DFKai-SB"/>
+      <w:rFonts w:ascii="cwTeX Q Yuan" w:eastAsia="cwTeX Q Yuan" w:hAnsi="cwTeX Q Yuan"/>
       <w:sz w:val="144"/>
       <w:szCs w:val="144"/>
       <w:lang w:eastAsia="zh-HK"/>
@@ -6721,12 +6858,12 @@
     <w:link w:val="SubtitleChar"/>
     <w:uiPriority w:val="11"/>
     <w:qFormat/>
-    <w:rsid w:val="00EE6A90"/>
+    <w:rsid w:val="00461F6B"/>
     <w:pPr>
       <w:jc w:val="center"/>
     </w:pPr>
     <w:rPr>
-      <w:rFonts w:ascii="Microsoft JhengHei" w:eastAsia="Microsoft JhengHei" w:hAnsi="Microsoft JhengHei"/>
+      <w:rFonts w:ascii="cwTeX Q Yuan" w:eastAsia="cwTeX Q Yuan" w:hAnsi="cwTeX Q Yuan"/>
       <w:sz w:val="72"/>
       <w:szCs w:val="72"/>
       <w:lang w:eastAsia="zh-HK"/>
@@ -6737,9 +6874,9 @@
     <w:basedOn w:val="DefaultParagraphFont"/>
     <w:link w:val="Subtitle"/>
     <w:uiPriority w:val="11"/>
-    <w:rsid w:val="00EE6A90"/>
+    <w:rsid w:val="00461F6B"/>
     <w:rPr>
-      <w:rFonts w:ascii="Microsoft JhengHei" w:eastAsia="Microsoft JhengHei" w:hAnsi="Microsoft JhengHei"/>
+      <w:rFonts w:ascii="cwTeX Q Yuan" w:eastAsia="cwTeX Q Yuan" w:hAnsi="cwTeX Q Yuan"/>
       <w:sz w:val="72"/>
       <w:szCs w:val="72"/>
       <w:lang w:eastAsia="zh-HK"/>
@@ -7117,12 +7254,12 @@
     <w:link w:val="TitleChar"/>
     <w:uiPriority w:val="10"/>
     <w:qFormat/>
-    <w:rsid w:val="00EE6A90"/>
+    <w:rsid w:val="00461F6B"/>
     <w:pPr>
       <w:jc w:val="center"/>
     </w:pPr>
     <w:rPr>
-      <w:rFonts w:ascii="DFKai-SB" w:eastAsia="DFKai-SB" w:hAnsi="DFKai-SB"/>
+      <w:rFonts w:ascii="cwTeX Q Yuan" w:eastAsia="cwTeX Q Yuan" w:hAnsi="cwTeX Q Yuan"/>
       <w:sz w:val="144"/>
       <w:szCs w:val="144"/>
       <w:lang w:eastAsia="zh-HK"/>
@@ -7133,9 +7270,9 @@
     <w:basedOn w:val="DefaultParagraphFont"/>
     <w:link w:val="Title"/>
     <w:uiPriority w:val="10"/>
-    <w:rsid w:val="00EE6A90"/>
+    <w:rsid w:val="00461F6B"/>
     <w:rPr>
-      <w:rFonts w:ascii="DFKai-SB" w:eastAsia="DFKai-SB" w:hAnsi="DFKai-SB"/>
+      <w:rFonts w:ascii="cwTeX Q Yuan" w:eastAsia="cwTeX Q Yuan" w:hAnsi="cwTeX Q Yuan"/>
       <w:sz w:val="144"/>
       <w:szCs w:val="144"/>
       <w:lang w:eastAsia="zh-HK"/>
@@ -7148,12 +7285,12 @@
     <w:link w:val="SubtitleChar"/>
     <w:uiPriority w:val="11"/>
     <w:qFormat/>
-    <w:rsid w:val="00EE6A90"/>
+    <w:rsid w:val="00461F6B"/>
     <w:pPr>
       <w:jc w:val="center"/>
     </w:pPr>
     <w:rPr>
-      <w:rFonts w:ascii="Microsoft JhengHei" w:eastAsia="Microsoft JhengHei" w:hAnsi="Microsoft JhengHei"/>
+      <w:rFonts w:ascii="cwTeX Q Yuan" w:eastAsia="cwTeX Q Yuan" w:hAnsi="cwTeX Q Yuan"/>
       <w:sz w:val="72"/>
       <w:szCs w:val="72"/>
       <w:lang w:eastAsia="zh-HK"/>
@@ -7164,9 +7301,9 @@
     <w:basedOn w:val="DefaultParagraphFont"/>
     <w:link w:val="Subtitle"/>
     <w:uiPriority w:val="11"/>
-    <w:rsid w:val="00EE6A90"/>
+    <w:rsid w:val="00461F6B"/>
     <w:rPr>
-      <w:rFonts w:ascii="Microsoft JhengHei" w:eastAsia="Microsoft JhengHei" w:hAnsi="Microsoft JhengHei"/>
+      <w:rFonts w:ascii="cwTeX Q Yuan" w:eastAsia="cwTeX Q Yuan" w:hAnsi="cwTeX Q Yuan"/>
       <w:sz w:val="72"/>
       <w:szCs w:val="72"/>
       <w:lang w:eastAsia="zh-HK"/>

</xml_diff>

<commit_message>
Note that Chinese name is not supported when saving.
</commit_message>
<xml_diff>
--- a/doc/快速上手.docx
+++ b/doc/快速上手.docx
@@ -1508,7 +1508,7 @@
       </w:r>
       <w:r>
         <w:rPr>
-          <w:rFonts w:ascii="PMingLiU" w:eastAsia="PMingLiU" w:hAnsi="PMingLiU" w:cs="PMingLiU" w:hint="eastAsia"/>
+          <w:rFonts w:ascii="新細明體" w:eastAsia="新細明體" w:hAnsi="新細明體" w:cs="新細明體" w:hint="eastAsia"/>
           <w:sz w:val="24"/>
           <w:szCs w:val="24"/>
           <w:lang w:eastAsia="zh-HK"/>
@@ -1517,7 +1517,7 @@
       </w:r>
       <w:r>
         <w:rPr>
-          <w:rFonts w:ascii="PMingLiU" w:eastAsia="PMingLiU" w:hAnsi="PMingLiU" w:cs="PMingLiU" w:hint="eastAsia"/>
+          <w:rFonts w:ascii="新細明體" w:eastAsia="新細明體" w:hAnsi="新細明體" w:cs="新細明體" w:hint="eastAsia"/>
           <w:sz w:val="24"/>
           <w:szCs w:val="24"/>
           <w:lang w:eastAsia="zh-HK"/>
@@ -1526,7 +1526,7 @@
       </w:r>
       <w:r>
         <w:rPr>
-          <w:rFonts w:ascii="PMingLiU" w:eastAsia="PMingLiU" w:hAnsi="PMingLiU" w:cs="PMingLiU" w:hint="eastAsia"/>
+          <w:rFonts w:ascii="新細明體" w:eastAsia="新細明體" w:hAnsi="新細明體" w:cs="新細明體" w:hint="eastAsia"/>
           <w:sz w:val="24"/>
           <w:szCs w:val="24"/>
           <w:lang w:eastAsia="zh-HK"/>
@@ -1535,7 +1535,7 @@
       </w:r>
       <w:r>
         <w:rPr>
-          <w:rFonts w:ascii="PMingLiU" w:eastAsia="PMingLiU" w:hAnsi="PMingLiU" w:cs="PMingLiU" w:hint="eastAsia"/>
+          <w:rFonts w:ascii="新細明體" w:eastAsia="新細明體" w:hAnsi="新細明體" w:cs="新細明體" w:hint="eastAsia"/>
           <w:sz w:val="24"/>
           <w:szCs w:val="24"/>
           <w:lang w:eastAsia="zh-HK"/>
@@ -1544,7 +1544,7 @@
       </w:r>
       <w:r>
         <w:rPr>
-          <w:rFonts w:ascii="PMingLiU" w:eastAsia="PMingLiU" w:hAnsi="PMingLiU" w:cs="PMingLiU" w:hint="eastAsia"/>
+          <w:rFonts w:ascii="新細明體" w:eastAsia="新細明體" w:hAnsi="新細明體" w:cs="新細明體" w:hint="eastAsia"/>
           <w:sz w:val="24"/>
           <w:szCs w:val="24"/>
           <w:lang w:eastAsia="zh-HK"/>
@@ -1553,7 +1553,7 @@
       </w:r>
       <w:r>
         <w:rPr>
-          <w:rFonts w:ascii="PMingLiU" w:eastAsia="PMingLiU" w:hAnsi="PMingLiU" w:cs="PMingLiU" w:hint="eastAsia"/>
+          <w:rFonts w:ascii="新細明體" w:eastAsia="新細明體" w:hAnsi="新細明體" w:cs="新細明體" w:hint="eastAsia"/>
           <w:sz w:val="24"/>
           <w:szCs w:val="24"/>
           <w:lang w:eastAsia="zh-HK"/>
@@ -1562,7 +1562,7 @@
       </w:r>
       <w:r>
         <w:rPr>
-          <w:rFonts w:ascii="PMingLiU" w:eastAsia="PMingLiU" w:hAnsi="PMingLiU" w:cs="PMingLiU" w:hint="eastAsia"/>
+          <w:rFonts w:ascii="新細明體" w:eastAsia="新細明體" w:hAnsi="新細明體" w:cs="新細明體" w:hint="eastAsia"/>
           <w:sz w:val="24"/>
           <w:szCs w:val="24"/>
           <w:lang w:eastAsia="zh-HK"/>
@@ -1571,7 +1571,7 @@
       </w:r>
       <w:r>
         <w:rPr>
-          <w:rFonts w:ascii="PMingLiU" w:eastAsia="PMingLiU" w:hAnsi="PMingLiU" w:cs="PMingLiU" w:hint="eastAsia"/>
+          <w:rFonts w:ascii="新細明體" w:eastAsia="新細明體" w:hAnsi="新細明體" w:cs="新細明體" w:hint="eastAsia"/>
           <w:sz w:val="24"/>
           <w:szCs w:val="24"/>
           <w:lang w:eastAsia="zh-HK"/>
@@ -1580,7 +1580,7 @@
       </w:r>
       <w:r>
         <w:rPr>
-          <w:rFonts w:ascii="PMingLiU" w:eastAsia="PMingLiU" w:hAnsi="PMingLiU" w:cs="PMingLiU" w:hint="eastAsia"/>
+          <w:rFonts w:ascii="新細明體" w:eastAsia="新細明體" w:hAnsi="新細明體" w:cs="新細明體" w:hint="eastAsia"/>
           <w:sz w:val="24"/>
           <w:szCs w:val="24"/>
           <w:lang w:eastAsia="zh-HK"/>
@@ -1824,7 +1824,7 @@
       </w:r>
       <w:r>
         <w:rPr>
-          <w:rFonts w:ascii="PMingLiU" w:eastAsia="PMingLiU" w:hAnsi="PMingLiU" w:cs="PMingLiU" w:hint="eastAsia"/>
+          <w:rFonts w:ascii="新細明體" w:eastAsia="新細明體" w:hAnsi="新細明體" w:cs="新細明體" w:hint="eastAsia"/>
           <w:sz w:val="24"/>
           <w:szCs w:val="24"/>
           <w:lang w:eastAsia="zh-HK"/>
@@ -1833,7 +1833,7 @@
       </w:r>
       <w:r>
         <w:rPr>
-          <w:rFonts w:ascii="PMingLiU" w:eastAsia="PMingLiU" w:hAnsi="PMingLiU" w:cs="PMingLiU" w:hint="eastAsia"/>
+          <w:rFonts w:ascii="新細明體" w:eastAsia="新細明體" w:hAnsi="新細明體" w:cs="新細明體" w:hint="eastAsia"/>
           <w:sz w:val="24"/>
           <w:szCs w:val="24"/>
           <w:lang w:eastAsia="zh-HK"/>
@@ -1842,7 +1842,7 @@
       </w:r>
       <w:r>
         <w:rPr>
-          <w:rFonts w:ascii="PMingLiU" w:eastAsia="PMingLiU" w:hAnsi="PMingLiU" w:cs="PMingLiU" w:hint="eastAsia"/>
+          <w:rFonts w:ascii="新細明體" w:eastAsia="新細明體" w:hAnsi="新細明體" w:cs="新細明體" w:hint="eastAsia"/>
           <w:sz w:val="24"/>
           <w:szCs w:val="24"/>
           <w:lang w:eastAsia="zh-HK"/>
@@ -1964,7 +1964,7 @@
       </w:r>
       <w:r>
         <w:rPr>
-          <w:rFonts w:ascii="PMingLiU" w:eastAsia="PMingLiU" w:hAnsi="PMingLiU" w:cs="PMingLiU" w:hint="eastAsia"/>
+          <w:rFonts w:ascii="新細明體" w:eastAsia="新細明體" w:hAnsi="新細明體" w:cs="新細明體" w:hint="eastAsia"/>
           <w:sz w:val="24"/>
           <w:szCs w:val="24"/>
           <w:lang w:eastAsia="zh-HK"/>
@@ -2892,8 +2892,6 @@
         </w:rPr>
         <w:t>移動：</w:t>
       </w:r>
-      <w:bookmarkStart w:id="0" w:name="_GoBack"/>
-      <w:bookmarkEnd w:id="0"/>
     </w:p>
     <w:p>
       <w:pPr>
@@ -2928,7 +2926,7 @@
       </w:r>
       <w:r>
         <w:rPr>
-          <w:rFonts w:ascii="PMingLiU-ExtB" w:eastAsia="PMingLiU-ExtB" w:hAnsi="PMingLiU-ExtB" w:cs="PMingLiU-ExtB" w:hint="eastAsia"/>
+          <w:rFonts w:ascii="新細明體-ExtB" w:eastAsia="新細明體-ExtB" w:hAnsi="新細明體-ExtB" w:cs="新細明體-ExtB" w:hint="eastAsia"/>
           <w:sz w:val="24"/>
           <w:szCs w:val="24"/>
           <w:lang w:eastAsia="zh-HK"/>
@@ -2937,7 +2935,7 @@
       </w:r>
       <w:r>
         <w:rPr>
-          <w:rFonts w:ascii="PMingLiU" w:eastAsia="PMingLiU" w:hAnsi="PMingLiU" w:cs="PMingLiU" w:hint="eastAsia"/>
+          <w:rFonts w:ascii="新細明體" w:eastAsia="新細明體" w:hAnsi="新細明體" w:cs="新細明體" w:hint="eastAsia"/>
           <w:sz w:val="24"/>
           <w:szCs w:val="24"/>
           <w:lang w:eastAsia="zh-HK"/>
@@ -2946,7 +2944,7 @@
       </w:r>
       <w:r>
         <w:rPr>
-          <w:rFonts w:ascii="PMingLiU" w:eastAsia="PMingLiU" w:hAnsi="PMingLiU" w:cs="PMingLiU" w:hint="eastAsia"/>
+          <w:rFonts w:ascii="新細明體" w:eastAsia="新細明體" w:hAnsi="新細明體" w:cs="新細明體" w:hint="eastAsia"/>
           <w:sz w:val="24"/>
           <w:szCs w:val="24"/>
           <w:lang w:eastAsia="zh-HK"/>
@@ -2955,7 +2953,7 @@
       </w:r>
       <w:r>
         <w:rPr>
-          <w:rFonts w:ascii="PMingLiU" w:eastAsia="PMingLiU" w:hAnsi="PMingLiU" w:cs="PMingLiU" w:hint="eastAsia"/>
+          <w:rFonts w:ascii="新細明體" w:eastAsia="新細明體" w:hAnsi="新細明體" w:cs="新細明體" w:hint="eastAsia"/>
           <w:sz w:val="24"/>
           <w:szCs w:val="24"/>
           <w:lang w:eastAsia="zh-HK"/>
@@ -2964,7 +2962,7 @@
       </w:r>
       <w:r>
         <w:rPr>
-          <w:rFonts w:ascii="PMingLiU" w:eastAsia="PMingLiU" w:hAnsi="PMingLiU" w:cs="PMingLiU" w:hint="eastAsia"/>
+          <w:rFonts w:ascii="新細明體" w:eastAsia="新細明體" w:hAnsi="新細明體" w:cs="新細明體" w:hint="eastAsia"/>
           <w:sz w:val="24"/>
           <w:szCs w:val="24"/>
           <w:lang w:eastAsia="zh-HK"/>
@@ -2973,7 +2971,7 @@
       </w:r>
       <w:r>
         <w:rPr>
-          <w:rFonts w:ascii="PMingLiU" w:eastAsia="PMingLiU" w:hAnsi="PMingLiU" w:cs="PMingLiU" w:hint="eastAsia"/>
+          <w:rFonts w:ascii="新細明體" w:eastAsia="新細明體" w:hAnsi="新細明體" w:cs="新細明體" w:hint="eastAsia"/>
           <w:sz w:val="24"/>
           <w:szCs w:val="24"/>
           <w:lang w:eastAsia="zh-HK"/>
@@ -2982,7 +2980,7 @@
       </w:r>
       <w:r>
         <w:rPr>
-          <w:rFonts w:ascii="PMingLiU" w:eastAsia="PMingLiU" w:hAnsi="PMingLiU" w:cs="PMingLiU" w:hint="eastAsia"/>
+          <w:rFonts w:ascii="新細明體" w:eastAsia="新細明體" w:hAnsi="新細明體" w:cs="新細明體" w:hint="eastAsia"/>
           <w:b/>
           <w:sz w:val="24"/>
           <w:szCs w:val="24"/>
@@ -2992,7 +2990,7 @@
       </w:r>
       <w:r>
         <w:rPr>
-          <w:rFonts w:ascii="PMingLiU" w:eastAsia="PMingLiU" w:hAnsi="PMingLiU" w:cs="PMingLiU" w:hint="eastAsia"/>
+          <w:rFonts w:ascii="新細明體" w:eastAsia="新細明體" w:hAnsi="新細明體" w:cs="新細明體" w:hint="eastAsia"/>
           <w:sz w:val="24"/>
           <w:szCs w:val="24"/>
           <w:lang w:eastAsia="zh-HK"/>
@@ -3561,7 +3559,7 @@
       </w:r>
       <w:r>
         <w:rPr>
-          <w:rFonts w:ascii="PMingLiU" w:eastAsia="PMingLiU" w:hAnsi="PMingLiU" w:cs="PMingLiU" w:hint="eastAsia"/>
+          <w:rFonts w:ascii="新細明體" w:eastAsia="新細明體" w:hAnsi="新細明體" w:cs="新細明體" w:hint="eastAsia"/>
           <w:sz w:val="24"/>
           <w:szCs w:val="24"/>
           <w:lang w:eastAsia="zh-HK"/>
@@ -3570,7 +3568,7 @@
       </w:r>
       <w:r>
         <w:rPr>
-          <w:rFonts w:ascii="PMingLiU" w:eastAsia="PMingLiU" w:hAnsi="PMingLiU" w:cs="PMingLiU" w:hint="eastAsia"/>
+          <w:rFonts w:ascii="新細明體" w:eastAsia="新細明體" w:hAnsi="新細明體" w:cs="新細明體" w:hint="eastAsia"/>
           <w:sz w:val="24"/>
           <w:szCs w:val="24"/>
           <w:lang w:eastAsia="zh-HK"/>
@@ -3579,7 +3577,7 @@
       </w:r>
       <w:r>
         <w:rPr>
-          <w:rFonts w:ascii="PMingLiU" w:eastAsia="PMingLiU" w:hAnsi="PMingLiU" w:cs="PMingLiU" w:hint="eastAsia"/>
+          <w:rFonts w:ascii="新細明體" w:eastAsia="新細明體" w:hAnsi="新細明體" w:cs="新細明體" w:hint="eastAsia"/>
           <w:sz w:val="24"/>
           <w:szCs w:val="24"/>
           <w:lang w:eastAsia="zh-HK"/>
@@ -3797,7 +3795,7 @@
       </w:r>
       <w:r>
         <w:rPr>
-          <w:rFonts w:ascii="PMingLiU" w:eastAsia="PMingLiU" w:hAnsi="PMingLiU" w:cs="PMingLiU" w:hint="eastAsia"/>
+          <w:rFonts w:ascii="新細明體" w:eastAsia="新細明體" w:hAnsi="新細明體" w:cs="新細明體" w:hint="eastAsia"/>
           <w:sz w:val="24"/>
           <w:szCs w:val="24"/>
           <w:lang w:eastAsia="zh-HK"/>
@@ -3806,7 +3804,7 @@
       </w:r>
       <w:r>
         <w:rPr>
-          <w:rFonts w:ascii="PMingLiU" w:eastAsia="PMingLiU" w:hAnsi="PMingLiU" w:cs="PMingLiU" w:hint="eastAsia"/>
+          <w:rFonts w:ascii="新細明體" w:eastAsia="新細明體" w:hAnsi="新細明體" w:cs="新細明體" w:hint="eastAsia"/>
           <w:sz w:val="24"/>
           <w:szCs w:val="24"/>
           <w:lang w:eastAsia="zh-HK"/>
@@ -3815,7 +3813,7 @@
       </w:r>
       <w:r>
         <w:rPr>
-          <w:rFonts w:ascii="PMingLiU" w:eastAsia="PMingLiU" w:hAnsi="PMingLiU" w:cs="PMingLiU" w:hint="eastAsia"/>
+          <w:rFonts w:ascii="新細明體" w:eastAsia="新細明體" w:hAnsi="新細明體" w:cs="新細明體" w:hint="eastAsia"/>
           <w:sz w:val="24"/>
           <w:szCs w:val="24"/>
           <w:lang w:eastAsia="zh-HK"/>
@@ -3965,7 +3963,7 @@
       </w:r>
       <w:r>
         <w:rPr>
-          <w:rFonts w:ascii="PMingLiU" w:eastAsia="PMingLiU" w:hAnsi="PMingLiU" w:cs="PMingLiU" w:hint="eastAsia"/>
+          <w:rFonts w:ascii="新細明體" w:eastAsia="新細明體" w:hAnsi="新細明體" w:cs="新細明體" w:hint="eastAsia"/>
           <w:sz w:val="24"/>
           <w:szCs w:val="24"/>
           <w:lang w:eastAsia="zh-HK"/>
@@ -4397,7 +4395,7 @@
       </w:r>
       <w:r>
         <w:rPr>
-          <w:rFonts w:ascii="PMingLiU" w:eastAsia="PMingLiU" w:hAnsi="PMingLiU" w:cs="PMingLiU" w:hint="eastAsia"/>
+          <w:rFonts w:ascii="新細明體" w:eastAsia="新細明體" w:hAnsi="新細明體" w:cs="新細明體" w:hint="eastAsia"/>
           <w:sz w:val="24"/>
           <w:szCs w:val="24"/>
           <w:lang w:eastAsia="zh-HK"/>
@@ -4406,7 +4404,7 @@
       </w:r>
       <w:r>
         <w:rPr>
-          <w:rFonts w:ascii="PMingLiU" w:eastAsia="PMingLiU" w:hAnsi="PMingLiU" w:cs="PMingLiU" w:hint="eastAsia"/>
+          <w:rFonts w:ascii="新細明體" w:eastAsia="新細明體" w:hAnsi="新細明體" w:cs="新細明體" w:hint="eastAsia"/>
           <w:sz w:val="24"/>
           <w:szCs w:val="24"/>
           <w:lang w:eastAsia="zh-HK"/>
@@ -4415,7 +4413,7 @@
       </w:r>
       <w:r>
         <w:rPr>
-          <w:rFonts w:ascii="PMingLiU" w:eastAsia="PMingLiU" w:hAnsi="PMingLiU" w:cs="PMingLiU" w:hint="eastAsia"/>
+          <w:rFonts w:ascii="新細明體" w:eastAsia="新細明體" w:hAnsi="新細明體" w:cs="新細明體" w:hint="eastAsia"/>
           <w:sz w:val="24"/>
           <w:szCs w:val="24"/>
           <w:lang w:eastAsia="zh-HK"/>
@@ -5129,6 +5127,7 @@
           <w:numId w:val="3"/>
         </w:numPr>
         <w:rPr>
+          <w:rFonts w:hint="eastAsia"/>
           <w:sz w:val="24"/>
           <w:szCs w:val="24"/>
           <w:lang w:eastAsia="zh-TW"/>
@@ -5214,26 +5213,6 @@
         </w:rPr>
         <w:t>很難遭受反應射擊，差不多用光的就很容易。</w:t>
       </w:r>
-    </w:p>
-    <w:p>
-      <w:pPr>
-        <w:pStyle w:val="ListParagraph"/>
-        <w:rPr>
-          <w:sz w:val="24"/>
-          <w:szCs w:val="24"/>
-          <w:lang w:eastAsia="zh-TW"/>
-        </w:rPr>
-      </w:pPr>
-    </w:p>
-    <w:p>
-      <w:pPr>
-        <w:pStyle w:val="ListParagraph"/>
-        <w:rPr>
-          <w:sz w:val="24"/>
-          <w:szCs w:val="24"/>
-          <w:lang w:eastAsia="zh-TW"/>
-        </w:rPr>
-      </w:pPr>
     </w:p>
     <w:p>
       <w:pPr>
@@ -5243,6 +5222,7 @@
           <w:numId w:val="3"/>
         </w:numPr>
         <w:rPr>
+          <w:rFonts w:hint="eastAsia"/>
           <w:sz w:val="24"/>
           <w:szCs w:val="24"/>
           <w:lang w:eastAsia="zh-TW"/>
@@ -5255,325 +5235,121 @@
           <w:szCs w:val="24"/>
           <w:lang w:eastAsia="zh-HK"/>
         </w:rPr>
-        <w:t>如果你喜歡數學，</w:t>
-      </w:r>
-      <w:r>
-        <w:rPr>
-          <w:rFonts w:hint="eastAsia"/>
-          <w:sz w:val="24"/>
-          <w:szCs w:val="24"/>
-          <w:lang w:eastAsia="zh-HK"/>
-        </w:rPr>
-        <w:t>反應射擊的</w:t>
-      </w:r>
-      <w:r>
-        <w:rPr>
-          <w:rFonts w:hint="eastAsia"/>
-          <w:sz w:val="24"/>
-          <w:szCs w:val="24"/>
-          <w:lang w:eastAsia="zh-HK"/>
-        </w:rPr>
-        <w:t>方程式如下：</w:t>
+        <w:t>詳細的算式及例子請參考遊戲指南。</w:t>
+      </w:r>
+    </w:p>
+    <w:p>
+      <w:pPr>
+        <w:rPr>
+          <w:sz w:val="24"/>
+          <w:szCs w:val="24"/>
+          <w:lang w:eastAsia="zh-TW"/>
+        </w:rPr>
+      </w:pPr>
+    </w:p>
+    <w:p>
+      <w:pPr>
+        <w:pStyle w:val="Heading1"/>
+        <w:rPr>
+          <w:rFonts w:hint="eastAsia"/>
+          <w:lang w:eastAsia="zh-HK"/>
+        </w:rPr>
+      </w:pPr>
+      <w:r>
+        <w:rPr>
+          <w:rFonts w:hint="eastAsia"/>
+          <w:lang w:eastAsia="zh-HK"/>
+        </w:rPr>
+        <w:t>注意事項：</w:t>
       </w:r>
     </w:p>
     <w:p>
       <w:pPr>
         <w:pStyle w:val="ListParagraph"/>
         <w:numPr>
-          <w:ilvl w:val="1"/>
-          <w:numId w:val="3"/>
+          <w:ilvl w:val="0"/>
+          <w:numId w:val="8"/>
         </w:numPr>
         <w:rPr>
-          <w:sz w:val="24"/>
-          <w:szCs w:val="24"/>
-          <w:lang w:eastAsia="zh-TW"/>
-        </w:rPr>
-      </w:pPr>
-      <w:r>
-        <w:rPr>
-          <w:rFonts w:hint="eastAsia"/>
-          <w:sz w:val="24"/>
-          <w:szCs w:val="24"/>
-          <w:lang w:eastAsia="zh-HK"/>
-        </w:rPr>
-        <w:t>先攻權＝單位的反應值</w:t>
-      </w:r>
-      <w:r>
-        <w:rPr>
-          <w:rFonts w:hint="eastAsia"/>
-          <w:sz w:val="24"/>
-          <w:szCs w:val="24"/>
-          <w:lang w:eastAsia="zh-HK"/>
-        </w:rPr>
-        <w:t>X</w:t>
-      </w:r>
-      <w:r>
-        <w:rPr>
-          <w:rFonts w:hint="eastAsia"/>
-          <w:sz w:val="24"/>
-          <w:szCs w:val="24"/>
-          <w:lang w:eastAsia="zh-HK"/>
-        </w:rPr>
-        <w:t>剩餘</w:t>
-      </w:r>
-      <w:r>
-        <w:rPr>
-          <w:rFonts w:hint="eastAsia"/>
-          <w:sz w:val="24"/>
-          <w:szCs w:val="24"/>
-          <w:lang w:eastAsia="zh-HK"/>
-        </w:rPr>
-        <w:t>TU</w:t>
-      </w:r>
-      <w:r>
-        <w:rPr>
-          <w:rFonts w:hint="eastAsia"/>
-          <w:sz w:val="24"/>
-          <w:szCs w:val="24"/>
-          <w:lang w:eastAsia="zh-HK"/>
-        </w:rPr>
-        <w:t>比率</w:t>
-      </w:r>
-      <w:r>
-        <w:rPr>
-          <w:rFonts w:hint="eastAsia"/>
-          <w:sz w:val="24"/>
-          <w:szCs w:val="24"/>
-          <w:lang w:eastAsia="zh-HK"/>
-        </w:rPr>
-        <w:t>X</w:t>
-      </w:r>
-      <w:r>
-        <w:rPr>
-          <w:rFonts w:hint="eastAsia"/>
-          <w:sz w:val="24"/>
-          <w:szCs w:val="24"/>
-          <w:lang w:eastAsia="zh-HK"/>
-        </w:rPr>
-        <w:t>武器反應倍率</w:t>
+          <w:rFonts w:hint="eastAsia"/>
+          <w:lang w:eastAsia="zh-HK"/>
+        </w:rPr>
+      </w:pPr>
+      <w:r>
+        <w:rPr>
+          <w:rFonts w:hint="eastAsia"/>
+          <w:lang w:eastAsia="zh-HK"/>
+        </w:rPr>
+        <w:t>遊戲難度偏高，請多存檔並多探索、多思考。</w:t>
       </w:r>
     </w:p>
     <w:p>
       <w:pPr>
         <w:pStyle w:val="ListParagraph"/>
         <w:numPr>
-          <w:ilvl w:val="1"/>
-          <w:numId w:val="3"/>
+          <w:ilvl w:val="0"/>
+          <w:numId w:val="8"/>
         </w:numPr>
-        <w:ind w:left="1434" w:hanging="357"/>
-        <w:rPr>
-          <w:sz w:val="24"/>
-          <w:szCs w:val="24"/>
-          <w:lang w:eastAsia="zh-TW"/>
-        </w:rPr>
-      </w:pPr>
-      <w:r>
-        <w:rPr>
-          <w:rFonts w:hint="eastAsia"/>
-          <w:sz w:val="24"/>
-          <w:szCs w:val="24"/>
-          <w:lang w:eastAsia="zh-HK"/>
-        </w:rPr>
-        <w:t>一名反應</w:t>
-      </w:r>
-      <w:r>
-        <w:rPr>
-          <w:rFonts w:hint="eastAsia"/>
-          <w:sz w:val="24"/>
-          <w:szCs w:val="24"/>
-          <w:lang w:eastAsia="zh-HK"/>
-        </w:rPr>
-        <w:t>60</w:t>
-      </w:r>
-      <w:r>
-        <w:rPr>
-          <w:rFonts w:hint="eastAsia"/>
-          <w:sz w:val="24"/>
-          <w:szCs w:val="24"/>
-          <w:lang w:eastAsia="zh-HK"/>
-        </w:rPr>
-        <w:t>的士兵，拿倍率</w:t>
-      </w:r>
-      <w:r>
-        <w:rPr>
-          <w:rFonts w:hint="eastAsia"/>
-          <w:sz w:val="24"/>
-          <w:szCs w:val="24"/>
-          <w:lang w:eastAsia="zh-HK"/>
-        </w:rPr>
-        <w:t>1.5</w:t>
-      </w:r>
-      <w:r>
-        <w:rPr>
-          <w:sz w:val="24"/>
-          <w:szCs w:val="24"/>
-          <w:lang w:eastAsia="zh-HK"/>
-        </w:rPr>
-        <w:t>x</w:t>
-      </w:r>
-      <w:r>
-        <w:rPr>
-          <w:rFonts w:hint="eastAsia"/>
-          <w:sz w:val="24"/>
-          <w:szCs w:val="24"/>
-          <w:lang w:eastAsia="zh-HK"/>
-        </w:rPr>
-        <w:t>的霰彈槍，</w:t>
-      </w:r>
-      <w:r>
-        <w:rPr>
-          <w:rFonts w:hint="eastAsia"/>
-          <w:sz w:val="24"/>
-          <w:szCs w:val="24"/>
-          <w:lang w:eastAsia="zh-HK"/>
-        </w:rPr>
-        <w:t>剩餘</w:t>
-      </w:r>
-      <w:r>
-        <w:rPr>
-          <w:rFonts w:hint="eastAsia"/>
-          <w:sz w:val="24"/>
-          <w:szCs w:val="24"/>
-          <w:lang w:eastAsia="zh-HK"/>
-        </w:rPr>
-        <w:t>TU</w:t>
-      </w:r>
-      <w:r>
-        <w:rPr>
-          <w:rFonts w:hint="eastAsia"/>
-          <w:sz w:val="24"/>
-          <w:szCs w:val="24"/>
-          <w:lang w:eastAsia="zh-HK"/>
-        </w:rPr>
-        <w:t>為</w:t>
-      </w:r>
-      <w:r>
-        <w:rPr>
-          <w:rFonts w:hint="eastAsia"/>
-          <w:sz w:val="24"/>
-          <w:szCs w:val="24"/>
-          <w:lang w:eastAsia="zh-HK"/>
-        </w:rPr>
-        <w:t>30/60</w:t>
-      </w:r>
-      <w:r>
-        <w:rPr>
-          <w:rFonts w:hint="eastAsia"/>
-          <w:sz w:val="24"/>
-          <w:szCs w:val="24"/>
-          <w:lang w:eastAsia="zh-HK"/>
-        </w:rPr>
-        <w:t>（</w:t>
-      </w:r>
-      <w:r>
-        <w:rPr>
-          <w:rFonts w:hint="eastAsia"/>
-          <w:sz w:val="24"/>
-          <w:szCs w:val="24"/>
-          <w:lang w:eastAsia="zh-HK"/>
-        </w:rPr>
-        <w:t>50%</w:t>
-      </w:r>
-      <w:r>
-        <w:rPr>
-          <w:rFonts w:hint="eastAsia"/>
-          <w:sz w:val="24"/>
-          <w:szCs w:val="24"/>
-          <w:lang w:eastAsia="zh-HK"/>
-        </w:rPr>
-        <w:t>）</w:t>
-      </w:r>
-      <w:r>
-        <w:rPr>
-          <w:sz w:val="24"/>
-          <w:szCs w:val="24"/>
-          <w:lang w:eastAsia="zh-HK"/>
-        </w:rPr>
-        <w:br/>
-      </w:r>
-      <w:r>
-        <w:rPr>
-          <w:rFonts w:hint="eastAsia"/>
-          <w:sz w:val="24"/>
-          <w:szCs w:val="24"/>
-          <w:lang w:eastAsia="zh-HK"/>
-        </w:rPr>
-        <w:t>先攻權為</w:t>
-      </w:r>
-      <w:r>
-        <w:rPr>
-          <w:rFonts w:hint="eastAsia"/>
-          <w:sz w:val="24"/>
-          <w:szCs w:val="24"/>
-          <w:lang w:eastAsia="zh-HK"/>
-        </w:rPr>
-        <w:t xml:space="preserve"> 60</w:t>
-      </w:r>
-      <w:r>
-        <w:rPr>
-          <w:sz w:val="24"/>
-          <w:szCs w:val="24"/>
-          <w:lang w:eastAsia="zh-HK"/>
-        </w:rPr>
-        <w:t>x</w:t>
-      </w:r>
-      <w:r>
-        <w:rPr>
-          <w:sz w:val="24"/>
-          <w:szCs w:val="24"/>
-          <w:lang w:eastAsia="zh-HK"/>
-        </w:rPr>
-        <w:t>0.5x</w:t>
-      </w:r>
-      <w:r>
-        <w:rPr>
-          <w:sz w:val="24"/>
-          <w:szCs w:val="24"/>
-          <w:lang w:eastAsia="zh-HK"/>
-        </w:rPr>
-        <w:t>1.5 = 45</w:t>
+        <w:rPr>
+          <w:rFonts w:hint="eastAsia"/>
+          <w:lang w:eastAsia="zh-HK"/>
+        </w:rPr>
+      </w:pPr>
+      <w:r>
+        <w:rPr>
+          <w:rFonts w:hint="eastAsia"/>
+          <w:lang w:eastAsia="zh-HK"/>
+        </w:rPr>
+        <w:t>遊戲存檔不支援中文名稱。</w:t>
       </w:r>
     </w:p>
     <w:p>
       <w:pPr>
         <w:pStyle w:val="ListParagraph"/>
         <w:numPr>
-          <w:ilvl w:val="1"/>
-          <w:numId w:val="3"/>
+          <w:ilvl w:val="0"/>
+          <w:numId w:val="8"/>
         </w:numPr>
         <w:rPr>
-          <w:sz w:val="24"/>
-          <w:szCs w:val="24"/>
-          <w:lang w:eastAsia="zh-TW"/>
-        </w:rPr>
-      </w:pPr>
-      <w:r>
-        <w:rPr>
-          <w:rFonts w:hint="eastAsia"/>
-          <w:sz w:val="24"/>
-          <w:szCs w:val="24"/>
-          <w:lang w:eastAsia="zh-HK"/>
-        </w:rPr>
-        <w:t>當敵對單位</w:t>
-      </w:r>
-      <w:r>
-        <w:rPr>
-          <w:rFonts w:ascii="PMingLiU" w:eastAsia="PMingLiU" w:hAnsi="PMingLiU" w:cs="PMingLiU" w:hint="eastAsia"/>
-          <w:sz w:val="24"/>
-          <w:szCs w:val="24"/>
-          <w:lang w:eastAsia="zh-HK"/>
-        </w:rPr>
-        <w:t>互相目擊</w:t>
-      </w:r>
-      <w:r>
-        <w:rPr>
-          <w:rFonts w:hint="eastAsia"/>
-          <w:sz w:val="24"/>
-          <w:szCs w:val="24"/>
-          <w:lang w:eastAsia="zh-HK"/>
-        </w:rPr>
-        <w:t>時，雙方會比較先攻權。較高的一方可以行動或反應射擊，直到先攻權降到比對方低，然後對方可以行動或反應射擊，同樣是直到先攻權降到更低。</w:t>
-      </w:r>
+          <w:rFonts w:hint="eastAsia"/>
+          <w:lang w:eastAsia="zh-HK"/>
+        </w:rPr>
+      </w:pPr>
+      <w:r>
+        <w:rPr>
+          <w:rFonts w:hint="eastAsia"/>
+          <w:lang w:eastAsia="zh-HK"/>
+        </w:rPr>
+        <w:t>遊戲字體只支援有限的中文字。</w:t>
+      </w:r>
+    </w:p>
+    <w:p>
+      <w:pPr>
+        <w:pStyle w:val="ListParagraph"/>
+        <w:numPr>
+          <w:ilvl w:val="0"/>
+          <w:numId w:val="8"/>
+        </w:numPr>
+        <w:rPr>
+          <w:lang w:eastAsia="zh-HK"/>
+        </w:rPr>
+      </w:pPr>
+      <w:r>
+        <w:rPr>
+          <w:rFonts w:hint="eastAsia"/>
+          <w:lang w:eastAsia="zh-HK"/>
+        </w:rPr>
+        <w:t>遊戲字體本來就偏細，能</w:t>
+      </w:r>
+      <w:r>
+        <w:rPr>
+          <w:rFonts w:hint="eastAsia"/>
+          <w:lang w:eastAsia="zh-HK"/>
+        </w:rPr>
+        <w:t>放大的都放了，請見諒。</w:t>
+      </w:r>
+      <w:bookmarkStart w:id="0" w:name="_GoBack"/>
+      <w:bookmarkEnd w:id="0"/>
     </w:p>
     <w:sectPr>
       <w:headerReference w:type="even" r:id="rId12"/>
@@ -6043,6 +5819,119 @@
     </w:lvl>
   </w:abstractNum>
   <w:abstractNum w:abstractNumId="3">
+    <w:nsid w:val="4FAA6E35"/>
+    <w:multiLevelType w:val="hybridMultilevel"/>
+    <w:tmpl w:val="63C28792"/>
+    <w:lvl w:ilvl="0" w:tplc="0C090001">
+      <w:start w:val="1"/>
+      <w:numFmt w:val="bullet"/>
+      <w:lvlText w:val=""/>
+      <w:lvlJc w:val="left"/>
+      <w:pPr>
+        <w:ind w:left="720" w:hanging="360"/>
+      </w:pPr>
+      <w:rPr>
+        <w:rFonts w:ascii="Symbol" w:hAnsi="Symbol" w:hint="default"/>
+      </w:rPr>
+    </w:lvl>
+    <w:lvl w:ilvl="1" w:tplc="0C090003" w:tentative="1">
+      <w:start w:val="1"/>
+      <w:numFmt w:val="bullet"/>
+      <w:lvlText w:val="o"/>
+      <w:lvlJc w:val="left"/>
+      <w:pPr>
+        <w:ind w:left="1440" w:hanging="360"/>
+      </w:pPr>
+      <w:rPr>
+        <w:rFonts w:ascii="Courier New" w:hAnsi="Courier New" w:cs="Courier New" w:hint="default"/>
+      </w:rPr>
+    </w:lvl>
+    <w:lvl w:ilvl="2" w:tplc="0C090005" w:tentative="1">
+      <w:start w:val="1"/>
+      <w:numFmt w:val="bullet"/>
+      <w:lvlText w:val=""/>
+      <w:lvlJc w:val="left"/>
+      <w:pPr>
+        <w:ind w:left="2160" w:hanging="360"/>
+      </w:pPr>
+      <w:rPr>
+        <w:rFonts w:ascii="Wingdings" w:hAnsi="Wingdings" w:hint="default"/>
+      </w:rPr>
+    </w:lvl>
+    <w:lvl w:ilvl="3" w:tplc="0C090001" w:tentative="1">
+      <w:start w:val="1"/>
+      <w:numFmt w:val="bullet"/>
+      <w:lvlText w:val=""/>
+      <w:lvlJc w:val="left"/>
+      <w:pPr>
+        <w:ind w:left="2880" w:hanging="360"/>
+      </w:pPr>
+      <w:rPr>
+        <w:rFonts w:ascii="Symbol" w:hAnsi="Symbol" w:hint="default"/>
+      </w:rPr>
+    </w:lvl>
+    <w:lvl w:ilvl="4" w:tplc="0C090003" w:tentative="1">
+      <w:start w:val="1"/>
+      <w:numFmt w:val="bullet"/>
+      <w:lvlText w:val="o"/>
+      <w:lvlJc w:val="left"/>
+      <w:pPr>
+        <w:ind w:left="3600" w:hanging="360"/>
+      </w:pPr>
+      <w:rPr>
+        <w:rFonts w:ascii="Courier New" w:hAnsi="Courier New" w:cs="Courier New" w:hint="default"/>
+      </w:rPr>
+    </w:lvl>
+    <w:lvl w:ilvl="5" w:tplc="0C090005" w:tentative="1">
+      <w:start w:val="1"/>
+      <w:numFmt w:val="bullet"/>
+      <w:lvlText w:val=""/>
+      <w:lvlJc w:val="left"/>
+      <w:pPr>
+        <w:ind w:left="4320" w:hanging="360"/>
+      </w:pPr>
+      <w:rPr>
+        <w:rFonts w:ascii="Wingdings" w:hAnsi="Wingdings" w:hint="default"/>
+      </w:rPr>
+    </w:lvl>
+    <w:lvl w:ilvl="6" w:tplc="0C090001" w:tentative="1">
+      <w:start w:val="1"/>
+      <w:numFmt w:val="bullet"/>
+      <w:lvlText w:val=""/>
+      <w:lvlJc w:val="left"/>
+      <w:pPr>
+        <w:ind w:left="5040" w:hanging="360"/>
+      </w:pPr>
+      <w:rPr>
+        <w:rFonts w:ascii="Symbol" w:hAnsi="Symbol" w:hint="default"/>
+      </w:rPr>
+    </w:lvl>
+    <w:lvl w:ilvl="7" w:tplc="0C090003" w:tentative="1">
+      <w:start w:val="1"/>
+      <w:numFmt w:val="bullet"/>
+      <w:lvlText w:val="o"/>
+      <w:lvlJc w:val="left"/>
+      <w:pPr>
+        <w:ind w:left="5760" w:hanging="360"/>
+      </w:pPr>
+      <w:rPr>
+        <w:rFonts w:ascii="Courier New" w:hAnsi="Courier New" w:cs="Courier New" w:hint="default"/>
+      </w:rPr>
+    </w:lvl>
+    <w:lvl w:ilvl="8" w:tplc="0C090005" w:tentative="1">
+      <w:start w:val="1"/>
+      <w:numFmt w:val="bullet"/>
+      <w:lvlText w:val=""/>
+      <w:lvlJc w:val="left"/>
+      <w:pPr>
+        <w:ind w:left="6480" w:hanging="360"/>
+      </w:pPr>
+      <w:rPr>
+        <w:rFonts w:ascii="Wingdings" w:hAnsi="Wingdings" w:hint="default"/>
+      </w:rPr>
+    </w:lvl>
+  </w:abstractNum>
+  <w:abstractNum w:abstractNumId="4">
     <w:nsid w:val="5CBA06BF"/>
     <w:multiLevelType w:val="hybridMultilevel"/>
     <w:tmpl w:val="0968247E"/>
@@ -6155,7 +6044,7 @@
       </w:rPr>
     </w:lvl>
   </w:abstractNum>
-  <w:abstractNum w:abstractNumId="4">
+  <w:abstractNum w:abstractNumId="5">
     <w:nsid w:val="611A713F"/>
     <w:multiLevelType w:val="hybridMultilevel"/>
     <w:tmpl w:val="7D6CF8B6"/>
@@ -6268,7 +6157,7 @@
       </w:rPr>
     </w:lvl>
   </w:abstractNum>
-  <w:abstractNum w:abstractNumId="5">
+  <w:abstractNum w:abstractNumId="6">
     <w:nsid w:val="6DEC3E0D"/>
     <w:multiLevelType w:val="hybridMultilevel"/>
     <w:tmpl w:val="A73E982C"/>
@@ -6381,7 +6270,7 @@
       </w:rPr>
     </w:lvl>
   </w:abstractNum>
-  <w:abstractNum w:abstractNumId="6">
+  <w:abstractNum w:abstractNumId="7">
     <w:nsid w:val="7E2B7A65"/>
     <w:multiLevelType w:val="hybridMultilevel"/>
     <w:tmpl w:val="957C20DA"/>
@@ -6495,25 +6384,28 @@
     </w:lvl>
   </w:abstractNum>
   <w:num w:numId="1">
-    <w:abstractNumId w:val="6"/>
+    <w:abstractNumId w:val="7"/>
   </w:num>
   <w:num w:numId="2">
-    <w:abstractNumId w:val="3"/>
+    <w:abstractNumId w:val="4"/>
   </w:num>
   <w:num w:numId="3">
-    <w:abstractNumId w:val="5"/>
+    <w:abstractNumId w:val="6"/>
   </w:num>
   <w:num w:numId="4">
     <w:abstractNumId w:val="1"/>
   </w:num>
   <w:num w:numId="5">
-    <w:abstractNumId w:val="4"/>
+    <w:abstractNumId w:val="5"/>
   </w:num>
   <w:num w:numId="6">
     <w:abstractNumId w:val="0"/>
   </w:num>
   <w:num w:numId="7">
     <w:abstractNumId w:val="2"/>
+  </w:num>
+  <w:num w:numId="8">
+    <w:abstractNumId w:val="3"/>
   </w:num>
 </w:numbering>
 </file>
@@ -6693,7 +6585,7 @@
       <w:outlineLvl w:val="0"/>
     </w:pPr>
     <w:rPr>
-      <w:rFonts w:asciiTheme="majorHAnsi" w:eastAsia="DFKai-SB" w:hAnsiTheme="majorHAnsi" w:cstheme="majorBidi"/>
+      <w:rFonts w:asciiTheme="majorHAnsi" w:eastAsia="標楷體" w:hAnsiTheme="majorHAnsi" w:cstheme="majorBidi"/>
       <w:b/>
       <w:bCs/>
       <w:kern w:val="52"/>
@@ -6716,7 +6608,7 @@
       <w:outlineLvl w:val="1"/>
     </w:pPr>
     <w:rPr>
-      <w:rFonts w:asciiTheme="majorHAnsi" w:eastAsia="DFKai-SB" w:hAnsiTheme="majorHAnsi" w:cstheme="majorBidi"/>
+      <w:rFonts w:asciiTheme="majorHAnsi" w:eastAsia="標楷體" w:hAnsiTheme="majorHAnsi" w:cstheme="majorBidi"/>
       <w:b/>
       <w:bCs/>
       <w:sz w:val="32"/>
@@ -6798,7 +6690,7 @@
     <w:uiPriority w:val="9"/>
     <w:rsid w:val="00EE6A90"/>
     <w:rPr>
-      <w:rFonts w:asciiTheme="majorHAnsi" w:eastAsia="DFKai-SB" w:hAnsiTheme="majorHAnsi" w:cstheme="majorBidi"/>
+      <w:rFonts w:asciiTheme="majorHAnsi" w:eastAsia="標楷體" w:hAnsiTheme="majorHAnsi" w:cstheme="majorBidi"/>
       <w:b/>
       <w:bCs/>
       <w:sz w:val="32"/>
@@ -6812,7 +6704,7 @@
     <w:uiPriority w:val="9"/>
     <w:rsid w:val="00EE6A90"/>
     <w:rPr>
-      <w:rFonts w:asciiTheme="majorHAnsi" w:eastAsia="DFKai-SB" w:hAnsiTheme="majorHAnsi" w:cstheme="majorBidi"/>
+      <w:rFonts w:asciiTheme="majorHAnsi" w:eastAsia="標楷體" w:hAnsiTheme="majorHAnsi" w:cstheme="majorBidi"/>
       <w:b/>
       <w:bCs/>
       <w:kern w:val="52"/>
@@ -7120,7 +7012,7 @@
       <w:outlineLvl w:val="0"/>
     </w:pPr>
     <w:rPr>
-      <w:rFonts w:asciiTheme="majorHAnsi" w:eastAsia="DFKai-SB" w:hAnsiTheme="majorHAnsi" w:cstheme="majorBidi"/>
+      <w:rFonts w:asciiTheme="majorHAnsi" w:eastAsia="標楷體" w:hAnsiTheme="majorHAnsi" w:cstheme="majorBidi"/>
       <w:b/>
       <w:bCs/>
       <w:kern w:val="52"/>
@@ -7143,7 +7035,7 @@
       <w:outlineLvl w:val="1"/>
     </w:pPr>
     <w:rPr>
-      <w:rFonts w:asciiTheme="majorHAnsi" w:eastAsia="DFKai-SB" w:hAnsiTheme="majorHAnsi" w:cstheme="majorBidi"/>
+      <w:rFonts w:asciiTheme="majorHAnsi" w:eastAsia="標楷體" w:hAnsiTheme="majorHAnsi" w:cstheme="majorBidi"/>
       <w:b/>
       <w:bCs/>
       <w:sz w:val="32"/>
@@ -7225,7 +7117,7 @@
     <w:uiPriority w:val="9"/>
     <w:rsid w:val="00EE6A90"/>
     <w:rPr>
-      <w:rFonts w:asciiTheme="majorHAnsi" w:eastAsia="DFKai-SB" w:hAnsiTheme="majorHAnsi" w:cstheme="majorBidi"/>
+      <w:rFonts w:asciiTheme="majorHAnsi" w:eastAsia="標楷體" w:hAnsiTheme="majorHAnsi" w:cstheme="majorBidi"/>
       <w:b/>
       <w:bCs/>
       <w:sz w:val="32"/>
@@ -7239,7 +7131,7 @@
     <w:uiPriority w:val="9"/>
     <w:rsid w:val="00EE6A90"/>
     <w:rPr>
-      <w:rFonts w:asciiTheme="majorHAnsi" w:eastAsia="DFKai-SB" w:hAnsiTheme="majorHAnsi" w:cstheme="majorBidi"/>
+      <w:rFonts w:asciiTheme="majorHAnsi" w:eastAsia="標楷體" w:hAnsiTheme="majorHAnsi" w:cstheme="majorBidi"/>
       <w:b/>
       <w:bCs/>
       <w:kern w:val="52"/>
@@ -7377,10 +7269,10 @@
   <a:themeElements>
     <a:clrScheme name="Office">
       <a:dk1>
-        <a:sysClr val="windowText" lastClr="FFFFFF"/>
+        <a:sysClr val="windowText" lastClr="000000"/>
       </a:dk1>
       <a:lt1>
-        <a:sysClr val="window" lastClr="000000"/>
+        <a:sysClr val="window" lastClr="FFFFFF"/>
       </a:lt1>
       <a:dk2>
         <a:srgbClr val="1F497D"/>

</xml_diff>